<commit_message>
Removed all .class and uneccessary files
</commit_message>
<xml_diff>
--- a/org/howard/edu/lsp/midterm/doc/essay_answers.docx
+++ b/org/howard/edu/lsp/midterm/doc/essay_answers.docx
@@ -7,17 +7,13 @@
         <w:rPr>
           <w:rFonts w:ascii="Cambria" w:eastAsia="Times New Roman" w:hAnsi="Cambria" w:cs="Times New Roman"/>
           <w:kern w:val="0"/>
-          <w:sz w:val="27"/>
-          <w:szCs w:val="27"/>
-          <w14:ligatures w14:val="none"/>
-        </w:rPr>
-      </w:pPr>
-      <w:r>
-        <w:rPr>
-          <w:rFonts w:ascii="Cambria" w:eastAsia="Times New Roman" w:hAnsi="Cambria" w:cs="Times New Roman"/>
-          <w:kern w:val="0"/>
-          <w:sz w:val="27"/>
-          <w:szCs w:val="27"/>
+          <w14:ligatures w14:val="none"/>
+        </w:rPr>
+      </w:pPr>
+      <w:r>
+        <w:rPr>
+          <w:rFonts w:ascii="Cambria" w:eastAsia="Times New Roman" w:hAnsi="Cambria" w:cs="Times New Roman"/>
+          <w:kern w:val="0"/>
           <w14:ligatures w14:val="none"/>
         </w:rPr>
         <w:t>Name: Fikir Demeke</w:t>
@@ -28,17 +24,13 @@
         <w:rPr>
           <w:rFonts w:ascii="Cambria" w:eastAsia="Times New Roman" w:hAnsi="Cambria" w:cs="Times New Roman"/>
           <w:kern w:val="0"/>
-          <w:sz w:val="27"/>
-          <w:szCs w:val="27"/>
-          <w14:ligatures w14:val="none"/>
-        </w:rPr>
-      </w:pPr>
-      <w:r>
-        <w:rPr>
-          <w:rFonts w:ascii="Cambria" w:eastAsia="Times New Roman" w:hAnsi="Cambria" w:cs="Times New Roman"/>
-          <w:kern w:val="0"/>
-          <w:sz w:val="27"/>
-          <w:szCs w:val="27"/>
+          <w14:ligatures w14:val="none"/>
+        </w:rPr>
+      </w:pPr>
+      <w:r>
+        <w:rPr>
+          <w:rFonts w:ascii="Cambria" w:eastAsia="Times New Roman" w:hAnsi="Cambria" w:cs="Times New Roman"/>
+          <w:kern w:val="0"/>
           <w14:ligatures w14:val="none"/>
         </w:rPr>
         <w:t xml:space="preserve">Class: Large Scale Programming </w:t>
@@ -49,17 +41,13 @@
         <w:rPr>
           <w:rFonts w:ascii="Cambria" w:eastAsia="Times New Roman" w:hAnsi="Cambria" w:cs="Times New Roman"/>
           <w:kern w:val="0"/>
-          <w:sz w:val="27"/>
-          <w:szCs w:val="27"/>
-          <w14:ligatures w14:val="none"/>
-        </w:rPr>
-      </w:pPr>
-      <w:r>
-        <w:rPr>
-          <w:rFonts w:ascii="Cambria" w:eastAsia="Times New Roman" w:hAnsi="Cambria" w:cs="Times New Roman"/>
-          <w:kern w:val="0"/>
-          <w:sz w:val="27"/>
-          <w:szCs w:val="27"/>
+          <w14:ligatures w14:val="none"/>
+        </w:rPr>
+      </w:pPr>
+      <w:r>
+        <w:rPr>
+          <w:rFonts w:ascii="Cambria" w:eastAsia="Times New Roman" w:hAnsi="Cambria" w:cs="Times New Roman"/>
+          <w:kern w:val="0"/>
           <w14:ligatures w14:val="none"/>
         </w:rPr>
         <w:t>Date: October 20, 2025</w:t>
@@ -70,20 +58,24 @@
         <w:rPr>
           <w:rFonts w:ascii="Cambria" w:eastAsia="Times New Roman" w:hAnsi="Cambria" w:cs="Times New Roman"/>
           <w:kern w:val="0"/>
-          <w:sz w:val="27"/>
-          <w:szCs w:val="27"/>
-          <w14:ligatures w14:val="none"/>
-        </w:rPr>
-      </w:pPr>
-      <w:r>
-        <w:rPr>
-          <w:rFonts w:ascii="Cambria" w:eastAsia="Times New Roman" w:hAnsi="Cambria" w:cs="Times New Roman"/>
-          <w:kern w:val="0"/>
-          <w:sz w:val="27"/>
-          <w:szCs w:val="27"/>
-          <w14:ligatures w14:val="none"/>
-        </w:rPr>
-        <w:t xml:space="preserve">Midterm Answer </w:t>
+          <w14:ligatures w14:val="none"/>
+        </w:rPr>
+      </w:pPr>
+      <w:r>
+        <w:rPr>
+          <w:rFonts w:ascii="Cambria" w:eastAsia="Times New Roman" w:hAnsi="Cambria" w:cs="Times New Roman"/>
+          <w:kern w:val="0"/>
+          <w14:ligatures w14:val="none"/>
+        </w:rPr>
+        <w:t xml:space="preserve">Midterm </w:t>
+      </w:r>
+      <w:r>
+        <w:rPr>
+          <w:rFonts w:ascii="Cambria" w:eastAsia="Times New Roman" w:hAnsi="Cambria" w:cs="Times New Roman"/>
+          <w:kern w:val="0"/>
+          <w14:ligatures w14:val="none"/>
+        </w:rPr>
+        <w:t>Exam Answers</w:t>
       </w:r>
     </w:p>
     <w:p>
@@ -93,8 +85,8 @@
           <w:b/>
           <w:bCs/>
           <w:kern w:val="0"/>
-          <w:sz w:val="27"/>
-          <w:szCs w:val="27"/>
+          <w:sz w:val="22"/>
+          <w:szCs w:val="22"/>
           <w14:ligatures w14:val="none"/>
         </w:rPr>
       </w:pPr>
@@ -105,6 +97,8 @@
           <w:rFonts w:ascii="Cambria" w:hAnsi="Cambria"/>
           <w:b/>
           <w:bCs/>
+          <w:sz w:val="22"/>
+          <w:szCs w:val="22"/>
         </w:rPr>
       </w:pPr>
       <w:r>
@@ -112,6 +106,8 @@
           <w:rFonts w:ascii="Cambria" w:hAnsi="Cambria"/>
           <w:b/>
           <w:bCs/>
+          <w:sz w:val="22"/>
+          <w:szCs w:val="22"/>
         </w:rPr>
         <w:t>Question 1. (20 pts.)</w:t>
       </w:r>
@@ -122,6 +118,8 @@
           <w:rFonts w:ascii="Cambria" w:hAnsi="Cambria"/>
           <w:b/>
           <w:bCs/>
+          <w:sz w:val="22"/>
+          <w:szCs w:val="22"/>
         </w:rPr>
       </w:pPr>
       <w:r>
@@ -129,6 +127,8 @@
           <w:rFonts w:ascii="Cambria" w:hAnsi="Cambria"/>
           <w:b/>
           <w:bCs/>
+          <w:sz w:val="22"/>
+          <w:szCs w:val="22"/>
         </w:rPr>
         <w:t>Given the following, analyze the class below and answer the below questions.  This question does NOT require you to write any code.</w:t>
       </w:r>
@@ -139,6 +139,8 @@
           <w:rFonts w:ascii="Cambria" w:hAnsi="Cambria"/>
           <w:b/>
           <w:bCs/>
+          <w:sz w:val="22"/>
+          <w:szCs w:val="22"/>
         </w:rPr>
       </w:pPr>
       <w:r>
@@ -146,6 +148,8 @@
           <w:rFonts w:ascii="Cambria" w:hAnsi="Cambria"/>
           <w:b/>
           <w:bCs/>
+          <w:sz w:val="22"/>
+          <w:szCs w:val="22"/>
         </w:rPr>
         <w:t>a) Should a well-designed class have high or low cohesion?  Explain and defend your answer.  (5 pts.)</w:t>
       </w:r>
@@ -155,37 +159,56 @@
         <w:rPr>
           <w:rFonts w:ascii="Cambria" w:eastAsia="Times New Roman" w:hAnsi="Cambria" w:cs="Times New Roman"/>
           <w:kern w:val="0"/>
-          <w14:ligatures w14:val="none"/>
-        </w:rPr>
-      </w:pPr>
-    </w:p>
-    <w:p>
-      <w:pPr>
-        <w:rPr>
-          <w:rFonts w:ascii="Cambria" w:hAnsi="Cambria"/>
-        </w:rPr>
-      </w:pPr>
-      <w:r>
-        <w:rPr>
-          <w:rFonts w:ascii="Cambria" w:eastAsia="Times New Roman" w:hAnsi="Cambria" w:cs="Times New Roman"/>
-          <w:kern w:val="0"/>
+          <w:sz w:val="22"/>
+          <w:szCs w:val="22"/>
+          <w14:ligatures w14:val="none"/>
+        </w:rPr>
+      </w:pPr>
+    </w:p>
+    <w:p>
+      <w:pPr>
+        <w:rPr>
+          <w:rFonts w:ascii="Cambria" w:hAnsi="Cambria"/>
+          <w:sz w:val="22"/>
+          <w:szCs w:val="22"/>
+        </w:rPr>
+      </w:pPr>
+      <w:r>
+        <w:rPr>
+          <w:rFonts w:ascii="Cambria" w:eastAsia="Times New Roman" w:hAnsi="Cambria" w:cs="Times New Roman"/>
+          <w:kern w:val="0"/>
+          <w:sz w:val="22"/>
+          <w:szCs w:val="22"/>
           <w14:ligatures w14:val="none"/>
         </w:rPr>
         <w:t xml:space="preserve">A </w:t>
       </w:r>
-      <w:proofErr w:type="gramStart"/>
-      <w:r>
-        <w:rPr>
-          <w:rFonts w:ascii="Cambria" w:eastAsia="Times New Roman" w:hAnsi="Cambria" w:cs="Times New Roman"/>
-          <w:kern w:val="0"/>
-          <w14:ligatures w14:val="none"/>
-        </w:rPr>
-        <w:t>well</w:t>
-      </w:r>
-      <w:r>
-        <w:rPr>
-          <w:rFonts w:ascii="Cambria" w:eastAsia="Times New Roman" w:hAnsi="Cambria" w:cs="Times New Roman"/>
-          <w:kern w:val="0"/>
+      <w:r>
+        <w:rPr>
+          <w:rFonts w:ascii="Cambria" w:eastAsia="Times New Roman" w:hAnsi="Cambria" w:cs="Times New Roman"/>
+          <w:kern w:val="0"/>
+          <w:sz w:val="22"/>
+          <w:szCs w:val="22"/>
+          <w14:ligatures w14:val="none"/>
+        </w:rPr>
+        <w:t>well-designed</w:t>
+      </w:r>
+      <w:r>
+        <w:rPr>
+          <w:rFonts w:ascii="Cambria" w:eastAsia="Times New Roman" w:hAnsi="Cambria" w:cs="Times New Roman"/>
+          <w:kern w:val="0"/>
+          <w:sz w:val="22"/>
+          <w:szCs w:val="22"/>
+          <w14:ligatures w14:val="none"/>
+        </w:rPr>
+        <w:t xml:space="preserve"> class should have high cohesion.</w:t>
+      </w:r>
+      <w:r>
+        <w:rPr>
+          <w:rFonts w:ascii="Cambria" w:eastAsia="Times New Roman" w:hAnsi="Cambria" w:cs="Times New Roman"/>
+          <w:kern w:val="0"/>
+          <w:sz w:val="22"/>
+          <w:szCs w:val="22"/>
           <w14:ligatures w14:val="none"/>
         </w:rPr>
         <w:t xml:space="preserve"> </w:t>
@@ -194,23 +217,58 @@
         <w:rPr>
           <w:rFonts w:ascii="Cambria" w:eastAsia="Times New Roman" w:hAnsi="Cambria" w:cs="Times New Roman"/>
           <w:kern w:val="0"/>
-          <w14:ligatures w14:val="none"/>
-        </w:rPr>
-        <w:t>designed</w:t>
-      </w:r>
-      <w:proofErr w:type="gramEnd"/>
-      <w:r>
-        <w:rPr>
-          <w:rFonts w:ascii="Cambria" w:eastAsia="Times New Roman" w:hAnsi="Cambria" w:cs="Times New Roman"/>
-          <w:kern w:val="0"/>
-          <w14:ligatures w14:val="none"/>
-        </w:rPr>
-        <w:t xml:space="preserve"> class should have high cohesion.</w:t>
-      </w:r>
-      <w:r>
-        <w:rPr>
-          <w:rFonts w:ascii="Cambria" w:eastAsia="Times New Roman" w:hAnsi="Cambria" w:cs="Times New Roman"/>
-          <w:kern w:val="0"/>
+          <w:sz w:val="22"/>
+          <w:szCs w:val="22"/>
+          <w14:ligatures w14:val="none"/>
+        </w:rPr>
+        <w:t>High cohesion means all methods and attributes of a class serve one clear</w:t>
+      </w:r>
+      <w:r>
+        <w:rPr>
+          <w:rFonts w:ascii="Cambria" w:eastAsia="Times New Roman" w:hAnsi="Cambria" w:cs="Times New Roman"/>
+          <w:kern w:val="0"/>
+          <w:sz w:val="22"/>
+          <w:szCs w:val="22"/>
+          <w14:ligatures w14:val="none"/>
+        </w:rPr>
+        <w:t xml:space="preserve"> and </w:t>
+      </w:r>
+      <w:r>
+        <w:rPr>
+          <w:rFonts w:ascii="Cambria" w:eastAsia="Times New Roman" w:hAnsi="Cambria" w:cs="Times New Roman"/>
+          <w:kern w:val="0"/>
+          <w:sz w:val="22"/>
+          <w:szCs w:val="22"/>
+          <w14:ligatures w14:val="none"/>
+        </w:rPr>
+        <w:t xml:space="preserve">unified purpose. According to </w:t>
+      </w:r>
+      <w:r>
+        <w:rPr>
+          <w:rFonts w:ascii="Cambria" w:eastAsia="Times New Roman" w:hAnsi="Cambria" w:cs="Times New Roman"/>
+          <w:kern w:val="0"/>
+          <w:sz w:val="22"/>
+          <w:szCs w:val="22"/>
+          <w14:ligatures w14:val="none"/>
+        </w:rPr>
+        <w:t xml:space="preserve">lecture notes, in </w:t>
+      </w:r>
+      <w:r>
+        <w:rPr>
+          <w:rFonts w:ascii="Cambria" w:eastAsia="Times New Roman" w:hAnsi="Cambria" w:cs="Times New Roman"/>
+          <w:kern w:val="0"/>
+          <w:sz w:val="22"/>
+          <w:szCs w:val="22"/>
+          <w14:ligatures w14:val="none"/>
+        </w:rPr>
+        <w:t>Arthur Riel’s object-oriented heuristics, “a class should capture one and only one key abstraction.” When a class focuses on a single concept</w:t>
+      </w:r>
+      <w:r>
+        <w:rPr>
+          <w:rFonts w:ascii="Cambria" w:eastAsia="Times New Roman" w:hAnsi="Cambria" w:cs="Times New Roman"/>
+          <w:kern w:val="0"/>
+          <w:sz w:val="22"/>
+          <w:szCs w:val="22"/>
           <w14:ligatures w14:val="none"/>
         </w:rPr>
         <w:t xml:space="preserve"> </w:t>
@@ -219,46 +277,18 @@
         <w:rPr>
           <w:rFonts w:ascii="Cambria" w:eastAsia="Times New Roman" w:hAnsi="Cambria" w:cs="Times New Roman"/>
           <w:kern w:val="0"/>
-          <w14:ligatures w14:val="none"/>
-        </w:rPr>
-        <w:t>High cohesion means all methods and attributes of a class serve one clear</w:t>
-      </w:r>
-      <w:r>
-        <w:rPr>
-          <w:rFonts w:ascii="Cambria" w:eastAsia="Times New Roman" w:hAnsi="Cambria" w:cs="Times New Roman"/>
-          <w:kern w:val="0"/>
-          <w14:ligatures w14:val="none"/>
-        </w:rPr>
-        <w:t xml:space="preserve"> and </w:t>
-      </w:r>
-      <w:r>
-        <w:rPr>
-          <w:rFonts w:ascii="Cambria" w:eastAsia="Times New Roman" w:hAnsi="Cambria" w:cs="Times New Roman"/>
-          <w:kern w:val="0"/>
-          <w14:ligatures w14:val="none"/>
-        </w:rPr>
-        <w:t xml:space="preserve">unified purpose. According to </w:t>
-      </w:r>
-      <w:r>
-        <w:rPr>
-          <w:rFonts w:ascii="Cambria" w:eastAsia="Times New Roman" w:hAnsi="Cambria" w:cs="Times New Roman"/>
-          <w:kern w:val="0"/>
-          <w14:ligatures w14:val="none"/>
-        </w:rPr>
-        <w:t xml:space="preserve">lecture notes, in </w:t>
-      </w:r>
-      <w:r>
-        <w:rPr>
-          <w:rFonts w:ascii="Cambria" w:eastAsia="Times New Roman" w:hAnsi="Cambria" w:cs="Times New Roman"/>
-          <w:kern w:val="0"/>
-          <w14:ligatures w14:val="none"/>
-        </w:rPr>
-        <w:t>Arthur Riel’s object-oriented heuristics, “a class should capture one and only one key abstraction.” When a class focuses on a single concept</w:t>
-      </w:r>
-      <w:r>
-        <w:rPr>
-          <w:rFonts w:ascii="Cambria" w:eastAsia="Times New Roman" w:hAnsi="Cambria" w:cs="Times New Roman"/>
-          <w:kern w:val="0"/>
+          <w:sz w:val="22"/>
+          <w:szCs w:val="22"/>
+          <w14:ligatures w14:val="none"/>
+        </w:rPr>
+        <w:t>it becomes easier to understand, maintain, and reuse. Low</w:t>
+      </w:r>
+      <w:r>
+        <w:rPr>
+          <w:rFonts w:ascii="Cambria" w:eastAsia="Times New Roman" w:hAnsi="Cambria" w:cs="Times New Roman"/>
+          <w:kern w:val="0"/>
+          <w:sz w:val="22"/>
+          <w:szCs w:val="22"/>
           <w14:ligatures w14:val="none"/>
         </w:rPr>
         <w:t xml:space="preserve"> </w:t>
@@ -267,22 +297,8 @@
         <w:rPr>
           <w:rFonts w:ascii="Cambria" w:eastAsia="Times New Roman" w:hAnsi="Cambria" w:cs="Times New Roman"/>
           <w:kern w:val="0"/>
-          <w14:ligatures w14:val="none"/>
-        </w:rPr>
-        <w:t>it becomes easier to understand, maintain, and reuse. Low</w:t>
-      </w:r>
-      <w:r>
-        <w:rPr>
-          <w:rFonts w:ascii="Cambria" w:eastAsia="Times New Roman" w:hAnsi="Cambria" w:cs="Times New Roman"/>
-          <w:kern w:val="0"/>
-          <w14:ligatures w14:val="none"/>
-        </w:rPr>
-        <w:t xml:space="preserve"> </w:t>
-      </w:r>
-      <w:r>
-        <w:rPr>
-          <w:rFonts w:ascii="Cambria" w:eastAsia="Times New Roman" w:hAnsi="Cambria" w:cs="Times New Roman"/>
-          <w:kern w:val="0"/>
+          <w:sz w:val="22"/>
+          <w:szCs w:val="22"/>
           <w14:ligatures w14:val="none"/>
         </w:rPr>
         <w:t>cohesion classes</w:t>
@@ -291,6 +307,8 @@
         <w:rPr>
           <w:rFonts w:ascii="Cambria" w:eastAsia="Times New Roman" w:hAnsi="Cambria" w:cs="Times New Roman"/>
           <w:kern w:val="0"/>
+          <w:sz w:val="22"/>
+          <w:szCs w:val="22"/>
           <w14:ligatures w14:val="none"/>
         </w:rPr>
         <w:t xml:space="preserve">, however, tend to </w:t>
@@ -299,6 +317,8 @@
         <w:rPr>
           <w:rFonts w:ascii="Cambria" w:eastAsia="Times New Roman" w:hAnsi="Cambria" w:cs="Times New Roman"/>
           <w:kern w:val="0"/>
+          <w:sz w:val="22"/>
+          <w:szCs w:val="22"/>
           <w14:ligatures w14:val="none"/>
         </w:rPr>
         <w:t>mix unrelated responsibilities and violate the principle of separation of concerns</w:t>
@@ -307,6 +327,8 @@
         <w:rPr>
           <w:rFonts w:ascii="Cambria" w:eastAsia="Times New Roman" w:hAnsi="Cambria" w:cs="Times New Roman"/>
           <w:kern w:val="0"/>
+          <w:sz w:val="22"/>
+          <w:szCs w:val="22"/>
           <w14:ligatures w14:val="none"/>
         </w:rPr>
         <w:t xml:space="preserve"> which makes</w:t>
@@ -315,6 +337,8 @@
         <w:rPr>
           <w:rFonts w:ascii="Cambria" w:eastAsia="Times New Roman" w:hAnsi="Cambria" w:cs="Times New Roman"/>
           <w:kern w:val="0"/>
+          <w:sz w:val="22"/>
+          <w:szCs w:val="22"/>
           <w14:ligatures w14:val="none"/>
         </w:rPr>
         <w:t xml:space="preserve"> code harder to debug and </w:t>
@@ -323,6 +347,8 @@
         <w:rPr>
           <w:rFonts w:ascii="Cambria" w:eastAsia="Times New Roman" w:hAnsi="Cambria" w:cs="Times New Roman"/>
           <w:kern w:val="0"/>
+          <w:sz w:val="22"/>
+          <w:szCs w:val="22"/>
           <w14:ligatures w14:val="none"/>
         </w:rPr>
         <w:t xml:space="preserve">to </w:t>
@@ -331,6 +357,8 @@
         <w:rPr>
           <w:rFonts w:ascii="Cambria" w:eastAsia="Times New Roman" w:hAnsi="Cambria" w:cs="Times New Roman"/>
           <w:kern w:val="0"/>
+          <w:sz w:val="22"/>
+          <w:szCs w:val="22"/>
           <w14:ligatures w14:val="none"/>
         </w:rPr>
         <w:t>extend.</w:t>
@@ -341,18 +369,24 @@
         <w:spacing w:before="100" w:beforeAutospacing="1" w:after="100" w:afterAutospacing="1"/>
         <w:rPr>
           <w:rFonts w:ascii="Cambria" w:hAnsi="Cambria"/>
+          <w:sz w:val="22"/>
+          <w:szCs w:val="22"/>
         </w:rPr>
       </w:pPr>
       <w:r>
         <w:rPr>
           <w:rStyle w:val="Strong"/>
           <w:rFonts w:ascii="Cambria" w:hAnsi="Cambria"/>
+          <w:sz w:val="22"/>
+          <w:szCs w:val="22"/>
         </w:rPr>
         <w:t>(b)</w:t>
       </w:r>
       <w:r>
         <w:rPr>
           <w:rFonts w:ascii="Cambria" w:hAnsi="Cambria"/>
+          <w:sz w:val="22"/>
+          <w:szCs w:val="22"/>
         </w:rPr>
         <w:t xml:space="preserve"> </w:t>
       </w:r>
@@ -361,6 +395,8 @@
           <w:rFonts w:ascii="Cambria" w:hAnsi="Cambria"/>
           <w:b/>
           <w:bCs/>
+          <w:sz w:val="22"/>
+          <w:szCs w:val="22"/>
         </w:rPr>
         <w:t xml:space="preserve">Based on your analysis, discuss—only if you believe changes are needed—how you would reorganize or redesign the class to improve its structure. Your answer should (1) identify the class as having high, </w:t>
       </w:r>
@@ -370,6 +406,8 @@
           <w:rFonts w:ascii="Cambria" w:hAnsi="Cambria"/>
           <w:b/>
           <w:bCs/>
+          <w:sz w:val="22"/>
+          <w:szCs w:val="22"/>
         </w:rPr>
         <w:t>low</w:t>
       </w:r>
@@ -379,6 +417,8 @@
           <w:rFonts w:ascii="Cambria" w:hAnsi="Cambria"/>
           <w:b/>
           <w:bCs/>
+          <w:sz w:val="22"/>
+          <w:szCs w:val="22"/>
         </w:rPr>
         <w:t xml:space="preserve"> or perfect cohesion and (2) describe a general approach to refactoring the class.  If you believe the class already has good cohesion, justify why no changes are necessary. (15 pts)</w:t>
       </w:r>
@@ -388,6 +428,8 @@
         <w:pStyle w:val="NormalWeb"/>
         <w:rPr>
           <w:rFonts w:ascii="Cambria" w:hAnsi="Cambria"/>
+          <w:sz w:val="22"/>
+          <w:szCs w:val="22"/>
         </w:rPr>
       </w:pPr>
       <w:r>
@@ -396,6 +438,8 @@
           <w:rFonts w:ascii="Cambria" w:hAnsi="Cambria"/>
           <w:i w:val="0"/>
           <w:iCs w:val="0"/>
+          <w:sz w:val="22"/>
+          <w:szCs w:val="22"/>
         </w:rPr>
         <w:t>I would make a redesign of</w:t>
       </w:r>
@@ -407,6 +451,8 @@
           <w:bCs/>
           <w:i w:val="0"/>
           <w:iCs w:val="0"/>
+          <w:sz w:val="22"/>
+          <w:szCs w:val="22"/>
         </w:rPr>
         <w:t xml:space="preserve"> </w:t>
       </w:r>
@@ -419,6 +465,8 @@
           <w:bCs/>
           <w:i w:val="0"/>
           <w:iCs w:val="0"/>
+          <w:sz w:val="22"/>
+          <w:szCs w:val="22"/>
         </w:rPr>
         <w:t>StudentPortalHelper</w:t>
       </w:r>
@@ -429,12 +477,16 @@
           <w:rFonts w:ascii="Cambria" w:hAnsi="Cambria"/>
           <w:i w:val="0"/>
           <w:iCs w:val="0"/>
+          <w:sz w:val="22"/>
+          <w:szCs w:val="22"/>
         </w:rPr>
         <w:t>:</w:t>
       </w:r>
       <w:r>
         <w:rPr>
           <w:rFonts w:ascii="Cambria" w:hAnsi="Cambria"/>
+          <w:sz w:val="22"/>
+          <w:szCs w:val="22"/>
         </w:rPr>
         <w:br/>
         <w:t xml:space="preserve">The </w:t>
@@ -446,8 +498,8 @@
           <w:rFonts w:ascii="Cambria" w:hAnsi="Cambria"/>
           <w:b/>
           <w:bCs/>
-          <w:sz w:val="24"/>
-          <w:szCs w:val="24"/>
+          <w:sz w:val="22"/>
+          <w:szCs w:val="22"/>
         </w:rPr>
         <w:t>StudentPortalHelper</w:t>
       </w:r>
@@ -455,18 +507,24 @@
       <w:r>
         <w:rPr>
           <w:rFonts w:ascii="Cambria" w:hAnsi="Cambria"/>
+          <w:sz w:val="22"/>
+          <w:szCs w:val="22"/>
         </w:rPr>
         <w:t xml:space="preserve"> class performs many unrelated tasks</w:t>
       </w:r>
       <w:r>
         <w:rPr>
           <w:rFonts w:ascii="Cambria" w:hAnsi="Cambria"/>
+          <w:sz w:val="22"/>
+          <w:szCs w:val="22"/>
         </w:rPr>
         <w:t xml:space="preserve"> like</w:t>
       </w:r>
       <w:r>
         <w:rPr>
           <w:rFonts w:ascii="Cambria" w:hAnsi="Cambria"/>
+          <w:sz w:val="22"/>
+          <w:szCs w:val="22"/>
         </w:rPr>
         <w:t>:</w:t>
       </w:r>
@@ -480,18 +538,24 @@
         </w:numPr>
         <w:rPr>
           <w:rFonts w:ascii="Cambria" w:hAnsi="Cambria"/>
+          <w:sz w:val="22"/>
+          <w:szCs w:val="22"/>
         </w:rPr>
       </w:pPr>
       <w:r>
         <w:rPr>
           <w:rStyle w:val="Strong"/>
           <w:rFonts w:ascii="Cambria" w:hAnsi="Cambria"/>
+          <w:sz w:val="22"/>
+          <w:szCs w:val="22"/>
         </w:rPr>
         <w:t>Academic logic:</w:t>
       </w:r>
       <w:r>
         <w:rPr>
           <w:rFonts w:ascii="Cambria" w:hAnsi="Cambria"/>
+          <w:sz w:val="22"/>
+          <w:szCs w:val="22"/>
         </w:rPr>
         <w:t xml:space="preserve"> </w:t>
       </w:r>
@@ -501,6 +565,8 @@
         <w:rPr>
           <w:rStyle w:val="HTMLCode"/>
           <w:rFonts w:ascii="Cambria" w:hAnsi="Cambria"/>
+          <w:sz w:val="22"/>
+          <w:szCs w:val="22"/>
         </w:rPr>
         <w:t>computeGPA</w:t>
       </w:r>
@@ -509,6 +575,8 @@
         <w:rPr>
           <w:rStyle w:val="HTMLCode"/>
           <w:rFonts w:ascii="Cambria" w:hAnsi="Cambria"/>
+          <w:sz w:val="22"/>
+          <w:szCs w:val="22"/>
         </w:rPr>
         <w:t>(</w:t>
       </w:r>
@@ -517,6 +585,8 @@
         <w:rPr>
           <w:rStyle w:val="HTMLCode"/>
           <w:rFonts w:ascii="Cambria" w:hAnsi="Cambria"/>
+          <w:sz w:val="22"/>
+          <w:szCs w:val="22"/>
         </w:rPr>
         <w:t>)</w:t>
       </w:r>
@@ -530,18 +600,24 @@
         </w:numPr>
         <w:rPr>
           <w:rFonts w:ascii="Cambria" w:hAnsi="Cambria"/>
+          <w:sz w:val="22"/>
+          <w:szCs w:val="22"/>
         </w:rPr>
       </w:pPr>
       <w:r>
         <w:rPr>
           <w:rStyle w:val="Strong"/>
           <w:rFonts w:ascii="Cambria" w:hAnsi="Cambria"/>
+          <w:sz w:val="22"/>
+          <w:szCs w:val="22"/>
         </w:rPr>
         <w:t>File I/O:</w:t>
       </w:r>
       <w:r>
         <w:rPr>
           <w:rFonts w:ascii="Cambria" w:hAnsi="Cambria"/>
+          <w:sz w:val="22"/>
+          <w:szCs w:val="22"/>
         </w:rPr>
         <w:t xml:space="preserve"> </w:t>
       </w:r>
@@ -551,6 +627,8 @@
         <w:rPr>
           <w:rStyle w:val="HTMLCode"/>
           <w:rFonts w:ascii="Cambria" w:hAnsi="Cambria"/>
+          <w:sz w:val="22"/>
+          <w:szCs w:val="22"/>
         </w:rPr>
         <w:t>exportRosterToCsv</w:t>
       </w:r>
@@ -559,6 +637,8 @@
         <w:rPr>
           <w:rStyle w:val="HTMLCode"/>
           <w:rFonts w:ascii="Cambria" w:hAnsi="Cambria"/>
+          <w:sz w:val="22"/>
+          <w:szCs w:val="22"/>
         </w:rPr>
         <w:t>(</w:t>
       </w:r>
@@ -567,6 +647,8 @@
         <w:rPr>
           <w:rStyle w:val="HTMLCode"/>
           <w:rFonts w:ascii="Cambria" w:hAnsi="Cambria"/>
+          <w:sz w:val="22"/>
+          <w:szCs w:val="22"/>
         </w:rPr>
         <w:t>)</w:t>
       </w:r>
@@ -580,18 +662,24 @@
         </w:numPr>
         <w:rPr>
           <w:rFonts w:ascii="Cambria" w:hAnsi="Cambria"/>
+          <w:sz w:val="22"/>
+          <w:szCs w:val="22"/>
         </w:rPr>
       </w:pPr>
       <w:r>
         <w:rPr>
           <w:rStyle w:val="Strong"/>
           <w:rFonts w:ascii="Cambria" w:hAnsi="Cambria"/>
+          <w:sz w:val="22"/>
+          <w:szCs w:val="22"/>
         </w:rPr>
         <w:t>UI formatting:</w:t>
       </w:r>
       <w:r>
         <w:rPr>
           <w:rFonts w:ascii="Cambria" w:hAnsi="Cambria"/>
+          <w:sz w:val="22"/>
+          <w:szCs w:val="22"/>
         </w:rPr>
         <w:t xml:space="preserve"> </w:t>
       </w:r>
@@ -601,6 +689,8 @@
         <w:rPr>
           <w:rStyle w:val="HTMLCode"/>
           <w:rFonts w:ascii="Cambria" w:hAnsi="Cambria"/>
+          <w:sz w:val="22"/>
+          <w:szCs w:val="22"/>
         </w:rPr>
         <w:t>formatDateForUi</w:t>
       </w:r>
@@ -609,6 +699,8 @@
         <w:rPr>
           <w:rStyle w:val="HTMLCode"/>
           <w:rFonts w:ascii="Cambria" w:hAnsi="Cambria"/>
+          <w:sz w:val="22"/>
+          <w:szCs w:val="22"/>
         </w:rPr>
         <w:t>(</w:t>
       </w:r>
@@ -617,6 +709,8 @@
         <w:rPr>
           <w:rStyle w:val="HTMLCode"/>
           <w:rFonts w:ascii="Cambria" w:hAnsi="Cambria"/>
+          <w:sz w:val="22"/>
+          <w:szCs w:val="22"/>
         </w:rPr>
         <w:t>)</w:t>
       </w:r>
@@ -630,18 +724,24 @@
         </w:numPr>
         <w:rPr>
           <w:rFonts w:ascii="Cambria" w:hAnsi="Cambria"/>
+          <w:sz w:val="22"/>
+          <w:szCs w:val="22"/>
         </w:rPr>
       </w:pPr>
       <w:r>
         <w:rPr>
           <w:rStyle w:val="Strong"/>
           <w:rFonts w:ascii="Cambria" w:hAnsi="Cambria"/>
+          <w:sz w:val="22"/>
+          <w:szCs w:val="22"/>
         </w:rPr>
         <w:t>Financial logic:</w:t>
       </w:r>
       <w:r>
         <w:rPr>
           <w:rFonts w:ascii="Cambria" w:hAnsi="Cambria"/>
+          <w:sz w:val="22"/>
+          <w:szCs w:val="22"/>
         </w:rPr>
         <w:t xml:space="preserve"> </w:t>
       </w:r>
@@ -651,6 +751,8 @@
         <w:rPr>
           <w:rStyle w:val="HTMLCode"/>
           <w:rFonts w:ascii="Cambria" w:hAnsi="Cambria"/>
+          <w:sz w:val="22"/>
+          <w:szCs w:val="22"/>
         </w:rPr>
         <w:t>processTuitionPayment</w:t>
       </w:r>
@@ -659,6 +761,8 @@
         <w:rPr>
           <w:rStyle w:val="HTMLCode"/>
           <w:rFonts w:ascii="Cambria" w:hAnsi="Cambria"/>
+          <w:sz w:val="22"/>
+          <w:szCs w:val="22"/>
         </w:rPr>
         <w:t>(</w:t>
       </w:r>
@@ -667,6 +771,8 @@
         <w:rPr>
           <w:rStyle w:val="HTMLCode"/>
           <w:rFonts w:ascii="Cambria" w:hAnsi="Cambria"/>
+          <w:sz w:val="22"/>
+          <w:szCs w:val="22"/>
         </w:rPr>
         <w:t>)</w:t>
       </w:r>
@@ -680,18 +786,24 @@
         </w:numPr>
         <w:rPr>
           <w:rFonts w:ascii="Cambria" w:hAnsi="Cambria"/>
+          <w:sz w:val="22"/>
+          <w:szCs w:val="22"/>
         </w:rPr>
       </w:pPr>
       <w:r>
         <w:rPr>
           <w:rStyle w:val="Strong"/>
           <w:rFonts w:ascii="Cambria" w:hAnsi="Cambria"/>
+          <w:sz w:val="22"/>
+          <w:szCs w:val="22"/>
         </w:rPr>
         <w:t>Security:</w:t>
       </w:r>
       <w:r>
         <w:rPr>
           <w:rFonts w:ascii="Cambria" w:hAnsi="Cambria"/>
+          <w:sz w:val="22"/>
+          <w:szCs w:val="22"/>
         </w:rPr>
         <w:t xml:space="preserve"> </w:t>
       </w:r>
@@ -701,6 +813,8 @@
         <w:rPr>
           <w:rStyle w:val="HTMLCode"/>
           <w:rFonts w:ascii="Cambria" w:hAnsi="Cambria"/>
+          <w:sz w:val="22"/>
+          <w:szCs w:val="22"/>
         </w:rPr>
         <w:t>isStrongPassword</w:t>
       </w:r>
@@ -709,6 +823,8 @@
         <w:rPr>
           <w:rStyle w:val="HTMLCode"/>
           <w:rFonts w:ascii="Cambria" w:hAnsi="Cambria"/>
+          <w:sz w:val="22"/>
+          <w:szCs w:val="22"/>
         </w:rPr>
         <w:t>(</w:t>
       </w:r>
@@ -717,6 +833,8 @@
         <w:rPr>
           <w:rStyle w:val="HTMLCode"/>
           <w:rFonts w:ascii="Cambria" w:hAnsi="Cambria"/>
+          <w:sz w:val="22"/>
+          <w:szCs w:val="22"/>
         </w:rPr>
         <w:t>)</w:t>
       </w:r>
@@ -730,18 +848,24 @@
         </w:numPr>
         <w:rPr>
           <w:rFonts w:ascii="Cambria" w:hAnsi="Cambria"/>
+          <w:sz w:val="22"/>
+          <w:szCs w:val="22"/>
         </w:rPr>
       </w:pPr>
       <w:r>
         <w:rPr>
           <w:rStyle w:val="Strong"/>
           <w:rFonts w:ascii="Cambria" w:hAnsi="Cambria"/>
+          <w:sz w:val="22"/>
+          <w:szCs w:val="22"/>
         </w:rPr>
         <w:t>Email generation:</w:t>
       </w:r>
       <w:r>
         <w:rPr>
           <w:rFonts w:ascii="Cambria" w:hAnsi="Cambria"/>
+          <w:sz w:val="22"/>
+          <w:szCs w:val="22"/>
         </w:rPr>
         <w:t xml:space="preserve"> </w:t>
       </w:r>
@@ -751,6 +875,8 @@
         <w:rPr>
           <w:rStyle w:val="HTMLCode"/>
           <w:rFonts w:ascii="Cambria" w:hAnsi="Cambria"/>
+          <w:sz w:val="22"/>
+          <w:szCs w:val="22"/>
         </w:rPr>
         <w:t>makeWelcomeEmail</w:t>
       </w:r>
@@ -759,6 +885,8 @@
         <w:rPr>
           <w:rStyle w:val="HTMLCode"/>
           <w:rFonts w:ascii="Cambria" w:hAnsi="Cambria"/>
+          <w:sz w:val="22"/>
+          <w:szCs w:val="22"/>
         </w:rPr>
         <w:t>(</w:t>
       </w:r>
@@ -767,6 +895,8 @@
         <w:rPr>
           <w:rStyle w:val="HTMLCode"/>
           <w:rFonts w:ascii="Cambria" w:hAnsi="Cambria"/>
+          <w:sz w:val="22"/>
+          <w:szCs w:val="22"/>
         </w:rPr>
         <w:t>)</w:t>
       </w:r>
@@ -781,20 +911,24 @@
         <w:rPr>
           <w:rStyle w:val="HTMLCode"/>
           <w:rFonts w:ascii="Cambria" w:hAnsi="Cambria" w:cs="Times New Roman"/>
-          <w:sz w:val="24"/>
-          <w:szCs w:val="24"/>
+          <w:sz w:val="22"/>
+          <w:szCs w:val="22"/>
         </w:rPr>
       </w:pPr>
       <w:r>
         <w:rPr>
           <w:rStyle w:val="Strong"/>
           <w:rFonts w:ascii="Cambria" w:hAnsi="Cambria"/>
+          <w:sz w:val="22"/>
+          <w:szCs w:val="22"/>
         </w:rPr>
         <w:t>Caching:</w:t>
       </w:r>
       <w:r>
         <w:rPr>
           <w:rFonts w:ascii="Cambria" w:hAnsi="Cambria"/>
+          <w:sz w:val="22"/>
+          <w:szCs w:val="22"/>
         </w:rPr>
         <w:t xml:space="preserve"> </w:t>
       </w:r>
@@ -804,6 +938,8 @@
         <w:rPr>
           <w:rStyle w:val="HTMLCode"/>
           <w:rFonts w:ascii="Cambria" w:hAnsi="Cambria"/>
+          <w:sz w:val="22"/>
+          <w:szCs w:val="22"/>
         </w:rPr>
         <w:t>putCache</w:t>
       </w:r>
@@ -812,6 +948,8 @@
         <w:rPr>
           <w:rStyle w:val="HTMLCode"/>
           <w:rFonts w:ascii="Cambria" w:hAnsi="Cambria"/>
+          <w:sz w:val="22"/>
+          <w:szCs w:val="22"/>
         </w:rPr>
         <w:t>(</w:t>
       </w:r>
@@ -820,12 +958,16 @@
         <w:rPr>
           <w:rStyle w:val="HTMLCode"/>
           <w:rFonts w:ascii="Cambria" w:hAnsi="Cambria"/>
+          <w:sz w:val="22"/>
+          <w:szCs w:val="22"/>
         </w:rPr>
         <w:t>)</w:t>
       </w:r>
       <w:r>
         <w:rPr>
           <w:rFonts w:ascii="Cambria" w:hAnsi="Cambria"/>
+          <w:sz w:val="22"/>
+          <w:szCs w:val="22"/>
         </w:rPr>
         <w:t xml:space="preserve"> and </w:t>
       </w:r>
@@ -834,6 +976,8 @@
         <w:rPr>
           <w:rStyle w:val="HTMLCode"/>
           <w:rFonts w:ascii="Cambria" w:hAnsi="Cambria"/>
+          <w:sz w:val="22"/>
+          <w:szCs w:val="22"/>
         </w:rPr>
         <w:t>getCache</w:t>
       </w:r>
@@ -842,6 +986,8 @@
         <w:rPr>
           <w:rStyle w:val="HTMLCode"/>
           <w:rFonts w:ascii="Cambria" w:hAnsi="Cambria"/>
+          <w:sz w:val="22"/>
+          <w:szCs w:val="22"/>
         </w:rPr>
         <w:t>()</w:t>
       </w:r>
@@ -851,11 +997,15 @@
         <w:pStyle w:val="NormalWeb"/>
         <w:rPr>
           <w:rFonts w:ascii="Cambria" w:hAnsi="Cambria"/>
-        </w:rPr>
-      </w:pPr>
-      <w:r>
-        <w:rPr>
-          <w:rFonts w:ascii="Cambria" w:hAnsi="Cambria"/>
+          <w:sz w:val="22"/>
+          <w:szCs w:val="22"/>
+        </w:rPr>
+      </w:pPr>
+      <w:r>
+        <w:rPr>
+          <w:rFonts w:ascii="Cambria" w:hAnsi="Cambria"/>
+          <w:sz w:val="22"/>
+          <w:szCs w:val="22"/>
         </w:rPr>
         <w:t xml:space="preserve">This violates Riel’s heuristic that </w:t>
       </w:r>
@@ -864,12 +1014,16 @@
           <w:rFonts w:ascii="Cambria" w:hAnsi="Cambria"/>
           <w:i/>
           <w:iCs/>
+          <w:sz w:val="22"/>
+          <w:szCs w:val="22"/>
         </w:rPr>
         <w:t>“</w:t>
       </w:r>
       <w:r>
         <w:rPr>
           <w:rFonts w:ascii="Cambria" w:hAnsi="Cambria"/>
+          <w:sz w:val="22"/>
+          <w:szCs w:val="22"/>
         </w:rPr>
         <w:t>all services offered by a class must be closely related to the class’s core purpose.</w:t>
       </w:r>
@@ -878,12 +1032,16 @@
           <w:rFonts w:ascii="Cambria" w:hAnsi="Cambria"/>
           <w:i/>
           <w:iCs/>
+          <w:sz w:val="22"/>
+          <w:szCs w:val="22"/>
         </w:rPr>
         <w:t>”</w:t>
       </w:r>
       <w:r>
         <w:rPr>
           <w:rFonts w:ascii="Cambria" w:hAnsi="Cambria"/>
+          <w:sz w:val="22"/>
+          <w:szCs w:val="22"/>
         </w:rPr>
         <w:br/>
         <w:t xml:space="preserve">Therefore, the class has </w:t>
@@ -893,18 +1051,24 @@
           <w:rFonts w:ascii="Cambria" w:hAnsi="Cambria"/>
           <w:b/>
           <w:bCs/>
+          <w:sz w:val="22"/>
+          <w:szCs w:val="22"/>
         </w:rPr>
         <w:t>low cohesion</w:t>
       </w:r>
       <w:r>
         <w:rPr>
           <w:rFonts w:ascii="Cambria" w:hAnsi="Cambria"/>
+          <w:sz w:val="22"/>
+          <w:szCs w:val="22"/>
         </w:rPr>
         <w:t xml:space="preserve"> as </w:t>
       </w:r>
       <w:r>
         <w:rPr>
           <w:rFonts w:ascii="Cambria" w:hAnsi="Cambria"/>
+          <w:sz w:val="22"/>
+          <w:szCs w:val="22"/>
         </w:rPr>
         <w:t>it mixes database, UI, financial, and security responsibilities that belong to separate abstractions.</w:t>
       </w:r>
@@ -915,6 +1079,8 @@
         <w:rPr>
           <w:rFonts w:ascii="Cambria" w:eastAsia="Times New Roman" w:hAnsi="Cambria" w:cs="Times New Roman"/>
           <w:kern w:val="0"/>
+          <w:sz w:val="22"/>
+          <w:szCs w:val="22"/>
           <w14:ligatures w14:val="none"/>
         </w:rPr>
       </w:pPr>
@@ -924,6 +1090,8 @@
           <w:b/>
           <w:bCs/>
           <w:kern w:val="0"/>
+          <w:sz w:val="22"/>
+          <w:szCs w:val="22"/>
           <w14:ligatures w14:val="none"/>
         </w:rPr>
         <w:t>Refactoring approach:</w:t>
@@ -932,6 +1100,8 @@
         <w:rPr>
           <w:rFonts w:ascii="Cambria" w:eastAsia="Times New Roman" w:hAnsi="Cambria" w:cs="Times New Roman"/>
           <w:kern w:val="0"/>
+          <w:sz w:val="22"/>
+          <w:szCs w:val="22"/>
           <w14:ligatures w14:val="none"/>
         </w:rPr>
         <w:br/>
@@ -941,6 +1111,8 @@
         <w:rPr>
           <w:rFonts w:ascii="Cambria" w:eastAsia="Times New Roman" w:hAnsi="Cambria" w:cs="Times New Roman"/>
           <w:kern w:val="0"/>
+          <w:sz w:val="22"/>
+          <w:szCs w:val="22"/>
           <w14:ligatures w14:val="none"/>
         </w:rPr>
         <w:t xml:space="preserve">its </w:t>
@@ -949,6 +1121,8 @@
         <w:rPr>
           <w:rFonts w:ascii="Cambria" w:eastAsia="Times New Roman" w:hAnsi="Cambria" w:cs="Times New Roman"/>
           <w:kern w:val="0"/>
+          <w:sz w:val="22"/>
+          <w:szCs w:val="22"/>
           <w14:ligatures w14:val="none"/>
         </w:rPr>
         <w:t xml:space="preserve">cohesion, </w:t>
@@ -957,6 +1131,8 @@
         <w:rPr>
           <w:rFonts w:ascii="Cambria" w:eastAsia="Times New Roman" w:hAnsi="Cambria" w:cs="Times New Roman"/>
           <w:kern w:val="0"/>
+          <w:sz w:val="22"/>
+          <w:szCs w:val="22"/>
           <w14:ligatures w14:val="none"/>
         </w:rPr>
         <w:t xml:space="preserve">I would </w:t>
@@ -965,6 +1141,8 @@
         <w:rPr>
           <w:rFonts w:ascii="Cambria" w:eastAsia="Times New Roman" w:hAnsi="Cambria" w:cs="Times New Roman"/>
           <w:kern w:val="0"/>
+          <w:sz w:val="22"/>
+          <w:szCs w:val="22"/>
           <w14:ligatures w14:val="none"/>
         </w:rPr>
         <w:t>divide the helper into single</w:t>
@@ -973,6 +1151,8 @@
         <w:rPr>
           <w:rFonts w:ascii="Cambria" w:eastAsia="Times New Roman" w:hAnsi="Cambria" w:cs="Times New Roman"/>
           <w:kern w:val="0"/>
+          <w:sz w:val="22"/>
+          <w:szCs w:val="22"/>
           <w14:ligatures w14:val="none"/>
         </w:rPr>
         <w:t xml:space="preserve"> </w:t>
@@ -981,6 +1161,8 @@
         <w:rPr>
           <w:rFonts w:ascii="Cambria" w:eastAsia="Times New Roman" w:hAnsi="Cambria" w:cs="Times New Roman"/>
           <w:kern w:val="0"/>
+          <w:sz w:val="22"/>
+          <w:szCs w:val="22"/>
           <w14:ligatures w14:val="none"/>
         </w:rPr>
         <w:t>purpose classes:</w:t>
@@ -1020,6 +1202,8 @@
                 <w:b/>
                 <w:bCs/>
                 <w:kern w:val="0"/>
+                <w:sz w:val="22"/>
+                <w:szCs w:val="22"/>
                 <w14:ligatures w14:val="none"/>
               </w:rPr>
             </w:pPr>
@@ -1029,10 +1213,23 @@
                 <w:b/>
                 <w:bCs/>
                 <w:kern w:val="0"/>
+                <w:sz w:val="22"/>
+                <w:szCs w:val="22"/>
                 <w14:ligatures w14:val="none"/>
               </w:rPr>
-              <w:lastRenderedPageBreak/>
               <w:t>New Class</w:t>
+            </w:r>
+            <w:r>
+              <w:rPr>
+                <w:rFonts w:ascii="Cambria" w:eastAsia="Times New Roman" w:hAnsi="Cambria" w:cs="Times New Roman"/>
+                <w:b/>
+                <w:bCs/>
+                <w:kern w:val="0"/>
+                <w:sz w:val="22"/>
+                <w:szCs w:val="22"/>
+                <w14:ligatures w14:val="none"/>
+              </w:rPr>
+              <w:t xml:space="preserve"> name</w:t>
             </w:r>
           </w:p>
         </w:tc>
@@ -1050,6 +1247,8 @@
                 <w:b/>
                 <w:bCs/>
                 <w:kern w:val="0"/>
+                <w:sz w:val="22"/>
+                <w:szCs w:val="22"/>
                 <w14:ligatures w14:val="none"/>
               </w:rPr>
             </w:pPr>
@@ -1059,6 +1258,8 @@
                 <w:b/>
                 <w:bCs/>
                 <w:kern w:val="0"/>
+                <w:sz w:val="22"/>
+                <w:szCs w:val="22"/>
                 <w14:ligatures w14:val="none"/>
               </w:rPr>
               <w:t>Responsibility</w:t>
@@ -1081,6 +1282,8 @@
               <w:rPr>
                 <w:rFonts w:ascii="Cambria" w:eastAsia="Times New Roman" w:hAnsi="Cambria" w:cs="Times New Roman"/>
                 <w:kern w:val="0"/>
+                <w:sz w:val="22"/>
+                <w:szCs w:val="22"/>
                 <w14:ligatures w14:val="none"/>
               </w:rPr>
             </w:pPr>
@@ -1089,8 +1292,8 @@
               <w:rPr>
                 <w:rFonts w:ascii="Cambria" w:eastAsia="Times New Roman" w:hAnsi="Cambria" w:cs="Courier New"/>
                 <w:kern w:val="0"/>
-                <w:sz w:val="20"/>
-                <w:szCs w:val="20"/>
+                <w:sz w:val="22"/>
+                <w:szCs w:val="22"/>
                 <w14:ligatures w14:val="none"/>
               </w:rPr>
               <w:t>GpaCalculator</w:t>
@@ -1109,6 +1312,8 @@
               <w:rPr>
                 <w:rFonts w:ascii="Cambria" w:eastAsia="Times New Roman" w:hAnsi="Cambria" w:cs="Times New Roman"/>
                 <w:kern w:val="0"/>
+                <w:sz w:val="22"/>
+                <w:szCs w:val="22"/>
                 <w14:ligatures w14:val="none"/>
               </w:rPr>
             </w:pPr>
@@ -1116,6 +1321,8 @@
               <w:rPr>
                 <w:rFonts w:ascii="Cambria" w:eastAsia="Times New Roman" w:hAnsi="Cambria" w:cs="Times New Roman"/>
                 <w:kern w:val="0"/>
+                <w:sz w:val="22"/>
+                <w:szCs w:val="22"/>
                 <w14:ligatures w14:val="none"/>
               </w:rPr>
               <w:t>Compute GPA and grade conversions</w:t>
@@ -1138,6 +1345,8 @@
               <w:rPr>
                 <w:rFonts w:ascii="Cambria" w:eastAsia="Times New Roman" w:hAnsi="Cambria" w:cs="Times New Roman"/>
                 <w:kern w:val="0"/>
+                <w:sz w:val="22"/>
+                <w:szCs w:val="22"/>
                 <w14:ligatures w14:val="none"/>
               </w:rPr>
             </w:pPr>
@@ -1146,8 +1355,8 @@
               <w:rPr>
                 <w:rFonts w:ascii="Cambria" w:eastAsia="Times New Roman" w:hAnsi="Cambria" w:cs="Courier New"/>
                 <w:kern w:val="0"/>
-                <w:sz w:val="20"/>
-                <w:szCs w:val="20"/>
+                <w:sz w:val="22"/>
+                <w:szCs w:val="22"/>
                 <w14:ligatures w14:val="none"/>
               </w:rPr>
               <w:t>RosterExporter</w:t>
@@ -1166,6 +1375,8 @@
               <w:rPr>
                 <w:rFonts w:ascii="Cambria" w:eastAsia="Times New Roman" w:hAnsi="Cambria" w:cs="Times New Roman"/>
                 <w:kern w:val="0"/>
+                <w:sz w:val="22"/>
+                <w:szCs w:val="22"/>
                 <w14:ligatures w14:val="none"/>
               </w:rPr>
             </w:pPr>
@@ -1173,6 +1384,8 @@
               <w:rPr>
                 <w:rFonts w:ascii="Cambria" w:eastAsia="Times New Roman" w:hAnsi="Cambria" w:cs="Times New Roman"/>
                 <w:kern w:val="0"/>
+                <w:sz w:val="22"/>
+                <w:szCs w:val="22"/>
                 <w14:ligatures w14:val="none"/>
               </w:rPr>
               <w:t>Export student rosters to CSV</w:t>
@@ -1195,6 +1408,8 @@
               <w:rPr>
                 <w:rFonts w:ascii="Cambria" w:eastAsia="Times New Roman" w:hAnsi="Cambria" w:cs="Times New Roman"/>
                 <w:kern w:val="0"/>
+                <w:sz w:val="22"/>
+                <w:szCs w:val="22"/>
                 <w14:ligatures w14:val="none"/>
               </w:rPr>
             </w:pPr>
@@ -1203,8 +1418,8 @@
               <w:rPr>
                 <w:rFonts w:ascii="Cambria" w:eastAsia="Times New Roman" w:hAnsi="Cambria" w:cs="Courier New"/>
                 <w:kern w:val="0"/>
-                <w:sz w:val="20"/>
-                <w:szCs w:val="20"/>
+                <w:sz w:val="22"/>
+                <w:szCs w:val="22"/>
                 <w14:ligatures w14:val="none"/>
               </w:rPr>
               <w:t>EmailFormatter</w:t>
@@ -1223,6 +1438,8 @@
               <w:rPr>
                 <w:rFonts w:ascii="Cambria" w:eastAsia="Times New Roman" w:hAnsi="Cambria" w:cs="Times New Roman"/>
                 <w:kern w:val="0"/>
+                <w:sz w:val="22"/>
+                <w:szCs w:val="22"/>
                 <w14:ligatures w14:val="none"/>
               </w:rPr>
             </w:pPr>
@@ -1230,6 +1447,8 @@
               <w:rPr>
                 <w:rFonts w:ascii="Cambria" w:eastAsia="Times New Roman" w:hAnsi="Cambria" w:cs="Times New Roman"/>
                 <w:kern w:val="0"/>
+                <w:sz w:val="22"/>
+                <w:szCs w:val="22"/>
                 <w14:ligatures w14:val="none"/>
               </w:rPr>
               <w:t>Build and format welcome emails</w:t>
@@ -1252,6 +1471,8 @@
               <w:rPr>
                 <w:rFonts w:ascii="Cambria" w:eastAsia="Times New Roman" w:hAnsi="Cambria" w:cs="Times New Roman"/>
                 <w:kern w:val="0"/>
+                <w:sz w:val="22"/>
+                <w:szCs w:val="22"/>
                 <w14:ligatures w14:val="none"/>
               </w:rPr>
             </w:pPr>
@@ -1260,8 +1481,8 @@
               <w:rPr>
                 <w:rFonts w:ascii="Cambria" w:eastAsia="Times New Roman" w:hAnsi="Cambria" w:cs="Courier New"/>
                 <w:kern w:val="0"/>
-                <w:sz w:val="20"/>
-                <w:szCs w:val="20"/>
+                <w:sz w:val="22"/>
+                <w:szCs w:val="22"/>
                 <w14:ligatures w14:val="none"/>
               </w:rPr>
               <w:t>SecurityValidator</w:t>
@@ -1280,6 +1501,8 @@
               <w:rPr>
                 <w:rFonts w:ascii="Cambria" w:eastAsia="Times New Roman" w:hAnsi="Cambria" w:cs="Times New Roman"/>
                 <w:kern w:val="0"/>
+                <w:sz w:val="22"/>
+                <w:szCs w:val="22"/>
                 <w14:ligatures w14:val="none"/>
               </w:rPr>
             </w:pPr>
@@ -1287,6 +1510,8 @@
               <w:rPr>
                 <w:rFonts w:ascii="Cambria" w:eastAsia="Times New Roman" w:hAnsi="Cambria" w:cs="Times New Roman"/>
                 <w:kern w:val="0"/>
+                <w:sz w:val="22"/>
+                <w:szCs w:val="22"/>
                 <w14:ligatures w14:val="none"/>
               </w:rPr>
               <w:t>Check password strength</w:t>
@@ -1309,6 +1534,8 @@
               <w:rPr>
                 <w:rFonts w:ascii="Cambria" w:eastAsia="Times New Roman" w:hAnsi="Cambria" w:cs="Times New Roman"/>
                 <w:kern w:val="0"/>
+                <w:sz w:val="22"/>
+                <w:szCs w:val="22"/>
                 <w14:ligatures w14:val="none"/>
               </w:rPr>
             </w:pPr>
@@ -1317,10 +1544,11 @@
               <w:rPr>
                 <w:rFonts w:ascii="Cambria" w:eastAsia="Times New Roman" w:hAnsi="Cambria" w:cs="Courier New"/>
                 <w:kern w:val="0"/>
-                <w:sz w:val="20"/>
-                <w:szCs w:val="20"/>
+                <w:sz w:val="22"/>
+                <w:szCs w:val="22"/>
                 <w14:ligatures w14:val="none"/>
               </w:rPr>
+              <w:lastRenderedPageBreak/>
               <w:t>PaymentProcessor</w:t>
             </w:r>
             <w:proofErr w:type="spellEnd"/>
@@ -1337,6 +1565,8 @@
               <w:rPr>
                 <w:rFonts w:ascii="Cambria" w:eastAsia="Times New Roman" w:hAnsi="Cambria" w:cs="Times New Roman"/>
                 <w:kern w:val="0"/>
+                <w:sz w:val="22"/>
+                <w:szCs w:val="22"/>
                 <w14:ligatures w14:val="none"/>
               </w:rPr>
             </w:pPr>
@@ -1344,6 +1574,8 @@
               <w:rPr>
                 <w:rFonts w:ascii="Cambria" w:eastAsia="Times New Roman" w:hAnsi="Cambria" w:cs="Times New Roman"/>
                 <w:kern w:val="0"/>
+                <w:sz w:val="22"/>
+                <w:szCs w:val="22"/>
                 <w14:ligatures w14:val="none"/>
               </w:rPr>
               <w:t>Handle tuition payments</w:t>
@@ -1366,6 +1598,8 @@
               <w:rPr>
                 <w:rFonts w:ascii="Cambria" w:eastAsia="Times New Roman" w:hAnsi="Cambria" w:cs="Times New Roman"/>
                 <w:kern w:val="0"/>
+                <w:sz w:val="22"/>
+                <w:szCs w:val="22"/>
                 <w14:ligatures w14:val="none"/>
               </w:rPr>
             </w:pPr>
@@ -1374,8 +1608,8 @@
               <w:rPr>
                 <w:rFonts w:ascii="Cambria" w:eastAsia="Times New Roman" w:hAnsi="Cambria" w:cs="Courier New"/>
                 <w:kern w:val="0"/>
-                <w:sz w:val="20"/>
-                <w:szCs w:val="20"/>
+                <w:sz w:val="22"/>
+                <w:szCs w:val="22"/>
                 <w14:ligatures w14:val="none"/>
               </w:rPr>
               <w:t>CacheManager</w:t>
@@ -1394,6 +1628,8 @@
               <w:rPr>
                 <w:rFonts w:ascii="Cambria" w:eastAsia="Times New Roman" w:hAnsi="Cambria" w:cs="Times New Roman"/>
                 <w:kern w:val="0"/>
+                <w:sz w:val="22"/>
+                <w:szCs w:val="22"/>
                 <w14:ligatures w14:val="none"/>
               </w:rPr>
             </w:pPr>
@@ -1401,6 +1637,8 @@
               <w:rPr>
                 <w:rFonts w:ascii="Cambria" w:eastAsia="Times New Roman" w:hAnsi="Cambria" w:cs="Times New Roman"/>
                 <w:kern w:val="0"/>
+                <w:sz w:val="22"/>
+                <w:szCs w:val="22"/>
                 <w14:ligatures w14:val="none"/>
               </w:rPr>
               <w:t>Manage temporary in-memory data</w:t>
@@ -1415,13 +1653,17 @@
         <w:rPr>
           <w:rFonts w:ascii="Cambria" w:eastAsia="Times New Roman" w:hAnsi="Cambria" w:cs="Times New Roman"/>
           <w:kern w:val="0"/>
-          <w14:ligatures w14:val="none"/>
-        </w:rPr>
-      </w:pPr>
-      <w:r>
-        <w:rPr>
-          <w:rFonts w:ascii="Cambria" w:eastAsia="Times New Roman" w:hAnsi="Cambria" w:cs="Times New Roman"/>
-          <w:kern w:val="0"/>
+          <w:sz w:val="22"/>
+          <w:szCs w:val="22"/>
+          <w14:ligatures w14:val="none"/>
+        </w:rPr>
+      </w:pPr>
+      <w:r>
+        <w:rPr>
+          <w:rFonts w:ascii="Cambria" w:eastAsia="Times New Roman" w:hAnsi="Cambria" w:cs="Times New Roman"/>
+          <w:kern w:val="0"/>
+          <w:sz w:val="22"/>
+          <w:szCs w:val="22"/>
           <w14:ligatures w14:val="none"/>
         </w:rPr>
         <w:t>Each new class would contain methods that serve only one domain concern</w:t>
@@ -1430,6 +1672,8 @@
         <w:rPr>
           <w:rFonts w:ascii="Cambria" w:eastAsia="Times New Roman" w:hAnsi="Cambria" w:cs="Times New Roman"/>
           <w:kern w:val="0"/>
+          <w:sz w:val="22"/>
+          <w:szCs w:val="22"/>
           <w14:ligatures w14:val="none"/>
         </w:rPr>
         <w:t xml:space="preserve"> which will give us </w:t>
@@ -1440,6 +1684,8 @@
           <w:b/>
           <w:bCs/>
           <w:kern w:val="0"/>
+          <w:sz w:val="22"/>
+          <w:szCs w:val="22"/>
           <w14:ligatures w14:val="none"/>
         </w:rPr>
         <w:t>high cohesion</w:t>
@@ -1448,6 +1694,8 @@
         <w:rPr>
           <w:rFonts w:ascii="Cambria" w:eastAsia="Times New Roman" w:hAnsi="Cambria" w:cs="Times New Roman"/>
           <w:kern w:val="0"/>
+          <w:sz w:val="22"/>
+          <w:szCs w:val="22"/>
           <w14:ligatures w14:val="none"/>
         </w:rPr>
         <w:t xml:space="preserve"> and </w:t>
@@ -1458,6 +1706,8 @@
           <w:b/>
           <w:bCs/>
           <w:kern w:val="0"/>
+          <w:sz w:val="22"/>
+          <w:szCs w:val="22"/>
           <w14:ligatures w14:val="none"/>
         </w:rPr>
         <w:t>low coupling</w:t>
@@ -1466,6 +1716,8 @@
         <w:rPr>
           <w:rFonts w:ascii="Cambria" w:eastAsia="Times New Roman" w:hAnsi="Cambria" w:cs="Times New Roman"/>
           <w:kern w:val="0"/>
+          <w:sz w:val="22"/>
+          <w:szCs w:val="22"/>
           <w14:ligatures w14:val="none"/>
         </w:rPr>
         <w:t xml:space="preserve"> across the system.</w:t>
@@ -1474,6 +1726,8 @@
         <w:rPr>
           <w:rFonts w:ascii="Cambria" w:eastAsia="Times New Roman" w:hAnsi="Cambria" w:cs="Times New Roman"/>
           <w:kern w:val="0"/>
+          <w:sz w:val="22"/>
+          <w:szCs w:val="22"/>
           <w14:ligatures w14:val="none"/>
         </w:rPr>
         <w:t xml:space="preserve"> </w:t>
@@ -1482,6 +1736,8 @@
         <w:rPr>
           <w:rFonts w:ascii="Cambria" w:eastAsia="Times New Roman" w:hAnsi="Cambria" w:cs="Times New Roman"/>
           <w:kern w:val="0"/>
+          <w:sz w:val="22"/>
+          <w:szCs w:val="22"/>
           <w14:ligatures w14:val="none"/>
         </w:rPr>
         <w:t xml:space="preserve">This directly follows Riel’s heuristics: </w:t>
@@ -1492,6 +1748,8 @@
           <w:i/>
           <w:iCs/>
           <w:kern w:val="0"/>
+          <w:sz w:val="22"/>
+          <w:szCs w:val="22"/>
           <w14:ligatures w14:val="none"/>
         </w:rPr>
         <w:t>“</w:t>
@@ -1500,6 +1758,8 @@
         <w:rPr>
           <w:rFonts w:ascii="Cambria" w:eastAsia="Times New Roman" w:hAnsi="Cambria" w:cs="Times New Roman"/>
           <w:kern w:val="0"/>
+          <w:sz w:val="22"/>
+          <w:szCs w:val="22"/>
           <w14:ligatures w14:val="none"/>
         </w:rPr>
         <w:t>Low coupling, high cohesion</w:t>
@@ -1510,6 +1770,8 @@
           <w:i/>
           <w:iCs/>
           <w:kern w:val="0"/>
+          <w:sz w:val="22"/>
+          <w:szCs w:val="22"/>
           <w14:ligatures w14:val="none"/>
         </w:rPr>
         <w:t>”</w:t>
@@ -1518,6 +1780,8 @@
         <w:rPr>
           <w:rFonts w:ascii="Cambria" w:eastAsia="Times New Roman" w:hAnsi="Cambria" w:cs="Times New Roman"/>
           <w:kern w:val="0"/>
+          <w:sz w:val="22"/>
+          <w:szCs w:val="22"/>
           <w14:ligatures w14:val="none"/>
         </w:rPr>
         <w:t xml:space="preserve"> and </w:t>
@@ -1526,6 +1790,8 @@
         <w:rPr>
           <w:rFonts w:ascii="Cambria" w:eastAsia="Times New Roman" w:hAnsi="Cambria" w:cs="Times New Roman"/>
           <w:kern w:val="0"/>
+          <w:sz w:val="22"/>
+          <w:szCs w:val="22"/>
           <w14:ligatures w14:val="none"/>
         </w:rPr>
         <w:t xml:space="preserve">that </w:t>
@@ -1536,6 +1802,8 @@
           <w:i/>
           <w:iCs/>
           <w:kern w:val="0"/>
+          <w:sz w:val="22"/>
+          <w:szCs w:val="22"/>
           <w14:ligatures w14:val="none"/>
         </w:rPr>
         <w:t>“</w:t>
@@ -1544,6 +1812,8 @@
         <w:rPr>
           <w:rFonts w:ascii="Cambria" w:eastAsia="Times New Roman" w:hAnsi="Cambria" w:cs="Times New Roman"/>
           <w:kern w:val="0"/>
+          <w:sz w:val="22"/>
+          <w:szCs w:val="22"/>
           <w14:ligatures w14:val="none"/>
         </w:rPr>
         <w:t>A class should capture one and only one key abstraction.”</w:t>
@@ -1555,6 +1825,8 @@
           <w:rFonts w:ascii="Cambria" w:hAnsi="Cambria"/>
           <w:b/>
           <w:bCs/>
+          <w:sz w:val="22"/>
+          <w:szCs w:val="22"/>
         </w:rPr>
       </w:pPr>
       <w:r>
@@ -1562,6 +1834,8 @@
           <w:rFonts w:ascii="Cambria" w:hAnsi="Cambria"/>
           <w:b/>
           <w:bCs/>
+          <w:sz w:val="22"/>
+          <w:szCs w:val="22"/>
         </w:rPr>
         <w:t>Question 3</w:t>
       </w:r>
@@ -1570,6 +1844,8 @@
           <w:rFonts w:ascii="Cambria" w:hAnsi="Cambria"/>
           <w:b/>
           <w:bCs/>
+          <w:sz w:val="22"/>
+          <w:szCs w:val="22"/>
         </w:rPr>
         <w:t xml:space="preserve">. </w:t>
       </w:r>
@@ -1579,6 +1855,8 @@
           <w:b/>
           <w:bCs/>
           <w:color w:val="000000" w:themeColor="text1"/>
+          <w:sz w:val="22"/>
+          <w:szCs w:val="22"/>
         </w:rPr>
         <w:t>(20 pts.)</w:t>
       </w:r>
@@ -1587,6 +1865,8 @@
           <w:rFonts w:ascii="Cambria" w:hAnsi="Cambria"/>
           <w:b/>
           <w:bCs/>
+          <w:sz w:val="22"/>
+          <w:szCs w:val="22"/>
         </w:rPr>
         <w:t xml:space="preserve"> </w:t>
       </w:r>
@@ -1595,26 +1875,34 @@
       <w:pPr>
         <w:rPr>
           <w:rFonts w:ascii="Cambria" w:hAnsi="Cambria"/>
-        </w:rPr>
-      </w:pPr>
-    </w:p>
-    <w:p>
-      <w:pPr>
-        <w:rPr>
-          <w:rFonts w:ascii="Cambria" w:hAnsi="Cambria"/>
-        </w:rPr>
-      </w:pPr>
-    </w:p>
-    <w:p>
-      <w:pPr>
-        <w:rPr>
-          <w:rFonts w:ascii="Cambria" w:hAnsi="Cambria"/>
+          <w:sz w:val="22"/>
+          <w:szCs w:val="22"/>
+        </w:rPr>
+      </w:pPr>
+    </w:p>
+    <w:p>
+      <w:pPr>
+        <w:rPr>
+          <w:rFonts w:ascii="Cambria" w:hAnsi="Cambria"/>
+          <w:sz w:val="22"/>
+          <w:szCs w:val="22"/>
+        </w:rPr>
+      </w:pPr>
+    </w:p>
+    <w:p>
+      <w:pPr>
+        <w:rPr>
+          <w:rFonts w:ascii="Cambria" w:hAnsi="Cambria"/>
+          <w:sz w:val="22"/>
+          <w:szCs w:val="22"/>
         </w:rPr>
       </w:pPr>
       <w:r>
         <w:rPr>
           <w:rFonts w:ascii="Cambria" w:hAnsi="Cambria"/>
           <w:noProof/>
+          <w:sz w:val="22"/>
+          <w:szCs w:val="22"/>
         </w:rPr>
         <mc:AlternateContent>
           <mc:Choice Requires="wpg">
@@ -2582,6 +2870,8 @@
       <w:pPr>
         <w:rPr>
           <w:rFonts w:ascii="Cambria" w:hAnsi="Cambria"/>
+          <w:sz w:val="22"/>
+          <w:szCs w:val="22"/>
         </w:rPr>
       </w:pPr>
     </w:p>
@@ -2591,6 +2881,8 @@
           <w:rFonts w:ascii="Cambria" w:hAnsi="Cambria"/>
           <w:b/>
           <w:bCs/>
+          <w:sz w:val="22"/>
+          <w:szCs w:val="22"/>
         </w:rPr>
       </w:pPr>
     </w:p>
@@ -2600,6 +2892,8 @@
           <w:rFonts w:ascii="Cambria" w:hAnsi="Cambria"/>
           <w:b/>
           <w:bCs/>
+          <w:sz w:val="22"/>
+          <w:szCs w:val="22"/>
         </w:rPr>
       </w:pPr>
     </w:p>
@@ -2609,6 +2903,8 @@
           <w:rFonts w:ascii="Cambria" w:hAnsi="Cambria"/>
           <w:b/>
           <w:bCs/>
+          <w:sz w:val="22"/>
+          <w:szCs w:val="22"/>
         </w:rPr>
       </w:pPr>
     </w:p>
@@ -2618,6 +2914,8 @@
           <w:rFonts w:ascii="Cambria" w:hAnsi="Cambria"/>
           <w:b/>
           <w:bCs/>
+          <w:sz w:val="22"/>
+          <w:szCs w:val="22"/>
         </w:rPr>
       </w:pPr>
     </w:p>
@@ -2627,6 +2925,8 @@
           <w:rFonts w:ascii="Cambria" w:hAnsi="Cambria"/>
           <w:b/>
           <w:bCs/>
+          <w:sz w:val="22"/>
+          <w:szCs w:val="22"/>
         </w:rPr>
       </w:pPr>
     </w:p>
@@ -2636,6 +2936,8 @@
           <w:rFonts w:ascii="Cambria" w:hAnsi="Cambria"/>
           <w:b/>
           <w:bCs/>
+          <w:sz w:val="22"/>
+          <w:szCs w:val="22"/>
         </w:rPr>
       </w:pPr>
     </w:p>
@@ -2645,6 +2947,8 @@
           <w:rFonts w:ascii="Cambria" w:hAnsi="Cambria"/>
           <w:b/>
           <w:bCs/>
+          <w:sz w:val="22"/>
+          <w:szCs w:val="22"/>
         </w:rPr>
       </w:pPr>
     </w:p>
@@ -2654,6 +2958,20 @@
           <w:rFonts w:ascii="Cambria" w:hAnsi="Cambria"/>
           <w:b/>
           <w:bCs/>
+          <w:sz w:val="22"/>
+          <w:szCs w:val="22"/>
+        </w:rPr>
+      </w:pPr>
+    </w:p>
+    <w:p>
+      <w:pPr>
+        <w:ind w:left="360"/>
+        <w:rPr>
+          <w:rFonts w:ascii="Cambria" w:hAnsi="Cambria"/>
+          <w:b/>
+          <w:bCs/>
+          <w:sz w:val="22"/>
+          <w:szCs w:val="22"/>
         </w:rPr>
       </w:pPr>
     </w:p>
@@ -2668,6 +2986,8 @@
           <w:rFonts w:ascii="Cambria" w:hAnsi="Cambria"/>
           <w:b/>
           <w:bCs/>
+          <w:sz w:val="22"/>
+          <w:szCs w:val="22"/>
         </w:rPr>
       </w:pPr>
       <w:r>
@@ -2675,6 +2995,8 @@
           <w:rFonts w:ascii="Cambria" w:hAnsi="Cambria"/>
           <w:b/>
           <w:bCs/>
+          <w:sz w:val="22"/>
+          <w:szCs w:val="22"/>
         </w:rPr>
         <w:t>Explain in detail why the current structure does or does not support this. (10 pts.)</w:t>
       </w:r>
@@ -2684,11 +3006,15 @@
         <w:pStyle w:val="NormalWeb"/>
         <w:rPr>
           <w:rFonts w:ascii="Cambria" w:hAnsi="Cambria"/>
-        </w:rPr>
-      </w:pPr>
-      <w:r>
-        <w:rPr>
-          <w:rFonts w:ascii="Cambria" w:hAnsi="Cambria"/>
+          <w:sz w:val="22"/>
+          <w:szCs w:val="22"/>
+        </w:rPr>
+      </w:pPr>
+      <w:r>
+        <w:rPr>
+          <w:rFonts w:ascii="Cambria" w:hAnsi="Cambria"/>
+          <w:sz w:val="22"/>
+          <w:szCs w:val="22"/>
         </w:rPr>
         <w:t xml:space="preserve">The current inheritance-based structure most likely defines separate subclasses such as </w:t>
       </w:r>
@@ -2697,8 +3023,8 @@
         <w:rPr>
           <w:rStyle w:val="HTMLCode"/>
           <w:rFonts w:ascii="Cambria" w:hAnsi="Cambria"/>
-          <w:sz w:val="24"/>
-          <w:szCs w:val="24"/>
+          <w:sz w:val="22"/>
+          <w:szCs w:val="22"/>
         </w:rPr>
         <w:t>BaseCar</w:t>
       </w:r>
@@ -2706,6 +3032,8 @@
       <w:r>
         <w:rPr>
           <w:rFonts w:ascii="Cambria" w:hAnsi="Cambria"/>
+          <w:sz w:val="22"/>
+          <w:szCs w:val="22"/>
         </w:rPr>
         <w:t xml:space="preserve">, </w:t>
       </w:r>
@@ -2714,8 +3042,8 @@
         <w:rPr>
           <w:rStyle w:val="HTMLCode"/>
           <w:rFonts w:ascii="Cambria" w:hAnsi="Cambria"/>
-          <w:sz w:val="24"/>
-          <w:szCs w:val="24"/>
+          <w:sz w:val="22"/>
+          <w:szCs w:val="22"/>
         </w:rPr>
         <w:t>LuxuryCar</w:t>
       </w:r>
@@ -2723,6 +3051,8 @@
       <w:r>
         <w:rPr>
           <w:rFonts w:ascii="Cambria" w:hAnsi="Cambria"/>
+          <w:sz w:val="22"/>
+          <w:szCs w:val="22"/>
         </w:rPr>
         <w:t xml:space="preserve">, and </w:t>
       </w:r>
@@ -2731,8 +3061,8 @@
         <w:rPr>
           <w:rStyle w:val="HTMLCode"/>
           <w:rFonts w:ascii="Cambria" w:hAnsi="Cambria"/>
-          <w:sz w:val="24"/>
-          <w:szCs w:val="24"/>
+          <w:sz w:val="22"/>
+          <w:szCs w:val="22"/>
         </w:rPr>
         <w:t>SportCar</w:t>
       </w:r>
@@ -2740,6 +3070,8 @@
       <w:r>
         <w:rPr>
           <w:rFonts w:ascii="Cambria" w:hAnsi="Cambria"/>
+          <w:sz w:val="22"/>
+          <w:szCs w:val="22"/>
         </w:rPr>
         <w:t xml:space="preserve">, each extending </w:t>
       </w:r>
@@ -2747,14 +3079,16 @@
         <w:rPr>
           <w:rStyle w:val="HTMLCode"/>
           <w:rFonts w:ascii="Cambria" w:hAnsi="Cambria"/>
-          <w:sz w:val="24"/>
-          <w:szCs w:val="24"/>
+          <w:sz w:val="22"/>
+          <w:szCs w:val="22"/>
         </w:rPr>
         <w:t>Car</w:t>
       </w:r>
       <w:r>
         <w:rPr>
           <w:rFonts w:ascii="Cambria" w:hAnsi="Cambria"/>
+          <w:sz w:val="22"/>
+          <w:szCs w:val="22"/>
         </w:rPr>
         <w:t xml:space="preserve">. This design ties the trim level permanently to the object’s type at instantiation. Once a </w:t>
       </w:r>
@@ -2763,8 +3097,8 @@
         <w:rPr>
           <w:rStyle w:val="HTMLCode"/>
           <w:rFonts w:ascii="Cambria" w:hAnsi="Cambria"/>
-          <w:sz w:val="24"/>
-          <w:szCs w:val="24"/>
+          <w:sz w:val="22"/>
+          <w:szCs w:val="22"/>
         </w:rPr>
         <w:t>LuxuryCar</w:t>
       </w:r>
@@ -2772,18 +3106,24 @@
       <w:r>
         <w:rPr>
           <w:rFonts w:ascii="Cambria" w:hAnsi="Cambria"/>
+          <w:sz w:val="22"/>
+          <w:szCs w:val="22"/>
         </w:rPr>
         <w:t xml:space="preserve"> object is created, its behavior and attributes are fixed</w:t>
       </w:r>
       <w:r>
         <w:rPr>
           <w:rFonts w:ascii="Cambria" w:hAnsi="Cambria"/>
+          <w:sz w:val="22"/>
+          <w:szCs w:val="22"/>
         </w:rPr>
         <w:t xml:space="preserve">, </w:t>
       </w:r>
       <w:r>
         <w:rPr>
           <w:rFonts w:ascii="Cambria" w:hAnsi="Cambria"/>
+          <w:sz w:val="22"/>
+          <w:szCs w:val="22"/>
         </w:rPr>
         <w:t xml:space="preserve">changing it to a </w:t>
       </w:r>
@@ -2792,8 +3132,8 @@
         <w:rPr>
           <w:rStyle w:val="HTMLCode"/>
           <w:rFonts w:ascii="Cambria" w:hAnsi="Cambria"/>
-          <w:sz w:val="24"/>
-          <w:szCs w:val="24"/>
+          <w:sz w:val="22"/>
+          <w:szCs w:val="22"/>
         </w:rPr>
         <w:t>SportCar</w:t>
       </w:r>
@@ -2801,6 +3141,8 @@
       <w:r>
         <w:rPr>
           <w:rFonts w:ascii="Cambria" w:hAnsi="Cambria"/>
+          <w:sz w:val="22"/>
+          <w:szCs w:val="22"/>
         </w:rPr>
         <w:t xml:space="preserve"> would require creating an entirely new instance. That violates the principle of </w:t>
       </w:r>
@@ -2810,18 +3152,24 @@
           <w:rFonts w:ascii="Cambria" w:hAnsi="Cambria"/>
           <w:b w:val="0"/>
           <w:bCs w:val="0"/>
+          <w:sz w:val="22"/>
+          <w:szCs w:val="22"/>
         </w:rPr>
         <w:t>high cohesion and low coupling</w:t>
       </w:r>
       <w:r>
         <w:rPr>
           <w:rFonts w:ascii="Cambria" w:hAnsi="Cambria"/>
+          <w:sz w:val="22"/>
+          <w:szCs w:val="22"/>
         </w:rPr>
         <w:t>, makes the code harder to maintain, and duplicates shared logic (e.g., engine or chassis information) across subclasses.</w:t>
       </w:r>
       <w:r>
         <w:rPr>
           <w:rFonts w:ascii="Cambria" w:hAnsi="Cambria"/>
+          <w:sz w:val="22"/>
+          <w:szCs w:val="22"/>
         </w:rPr>
         <w:br/>
         <w:t>In other words, the design lacks flexibility and does not allow a car’s trim level to be modified after creation, which prevents true “dynamic configuration” during manufacturing.</w:t>
@@ -2838,6 +3186,8 @@
           <w:rFonts w:ascii="Cambria" w:hAnsi="Cambria"/>
           <w:b/>
           <w:bCs/>
+          <w:sz w:val="22"/>
+          <w:szCs w:val="22"/>
         </w:rPr>
       </w:pPr>
       <w:r>
@@ -2845,6 +3195,8 @@
           <w:rFonts w:ascii="Cambria" w:hAnsi="Cambria"/>
           <w:b/>
           <w:bCs/>
+          <w:sz w:val="22"/>
+          <w:szCs w:val="22"/>
         </w:rPr>
         <w:t xml:space="preserve">Describe how to refactor the structure to allow trim-level change for a car to dynamically change.  Hint: How would you modify </w:t>
       </w:r>
@@ -2853,6 +3205,8 @@
           <w:rFonts w:ascii="Cambria" w:hAnsi="Cambria" w:cs="Courier New"/>
           <w:b/>
           <w:bCs/>
+          <w:sz w:val="22"/>
+          <w:szCs w:val="22"/>
         </w:rPr>
         <w:t>Car</w:t>
       </w:r>
@@ -2861,6 +3215,8 @@
           <w:rFonts w:ascii="Cambria" w:hAnsi="Cambria"/>
           <w:b/>
           <w:bCs/>
+          <w:sz w:val="22"/>
+          <w:szCs w:val="22"/>
         </w:rPr>
         <w:t xml:space="preserve"> to use composition to solve the problem? (10 pts.)</w:t>
       </w:r>
@@ -2870,27 +3226,32 @@
         <w:pStyle w:val="NormalWeb"/>
         <w:rPr>
           <w:rFonts w:ascii="Cambria" w:hAnsi="Cambria"/>
-        </w:rPr>
-      </w:pPr>
-      <w:r>
-        <w:rPr>
-          <w:rFonts w:ascii="Cambria" w:hAnsi="Cambria"/>
-        </w:rPr>
-        <w:lastRenderedPageBreak/>
+          <w:sz w:val="22"/>
+          <w:szCs w:val="22"/>
+        </w:rPr>
+      </w:pPr>
+      <w:r>
+        <w:rPr>
+          <w:rFonts w:ascii="Cambria" w:hAnsi="Cambria"/>
+          <w:sz w:val="22"/>
+          <w:szCs w:val="22"/>
+        </w:rPr>
         <w:t xml:space="preserve">To make trim levels adjustable, the </w:t>
       </w:r>
       <w:r>
         <w:rPr>
           <w:rStyle w:val="HTMLCode"/>
           <w:rFonts w:ascii="Cambria" w:hAnsi="Cambria"/>
-          <w:sz w:val="24"/>
-          <w:szCs w:val="24"/>
+          <w:sz w:val="22"/>
+          <w:szCs w:val="22"/>
         </w:rPr>
         <w:t>Car</w:t>
       </w:r>
       <w:r>
         <w:rPr>
           <w:rFonts w:ascii="Cambria" w:hAnsi="Cambria"/>
+          <w:sz w:val="22"/>
+          <w:szCs w:val="22"/>
         </w:rPr>
         <w:t xml:space="preserve"> class should </w:t>
       </w:r>
@@ -2900,6 +3261,8 @@
           <w:rFonts w:ascii="Cambria" w:hAnsi="Cambria"/>
           <w:b w:val="0"/>
           <w:bCs w:val="0"/>
+          <w:sz w:val="22"/>
+          <w:szCs w:val="22"/>
         </w:rPr>
         <w:t>use composition instead of inheritance</w:t>
       </w:r>
@@ -2908,6 +3271,8 @@
           <w:rFonts w:ascii="Cambria" w:hAnsi="Cambria"/>
           <w:b/>
           <w:bCs/>
+          <w:sz w:val="22"/>
+          <w:szCs w:val="22"/>
         </w:rPr>
         <w:t>.</w:t>
       </w:r>
@@ -2916,12 +3281,16 @@
           <w:rFonts w:ascii="Cambria" w:hAnsi="Cambria"/>
           <w:b/>
           <w:bCs/>
+          <w:sz w:val="22"/>
+          <w:szCs w:val="22"/>
         </w:rPr>
         <w:br/>
       </w:r>
       <w:r>
         <w:rPr>
           <w:rFonts w:ascii="Cambria" w:hAnsi="Cambria"/>
+          <w:sz w:val="22"/>
+          <w:szCs w:val="22"/>
         </w:rPr>
         <w:t xml:space="preserve">Rather than hard-coding trims as subclasses, introduce a </w:t>
       </w:r>
@@ -2930,8 +3299,8 @@
         <w:rPr>
           <w:rStyle w:val="HTMLCode"/>
           <w:rFonts w:ascii="Cambria" w:hAnsi="Cambria"/>
-          <w:sz w:val="24"/>
-          <w:szCs w:val="24"/>
+          <w:sz w:val="22"/>
+          <w:szCs w:val="22"/>
         </w:rPr>
         <w:t>TrimLevel</w:t>
       </w:r>
@@ -2939,6 +3308,8 @@
       <w:r>
         <w:rPr>
           <w:rFonts w:ascii="Cambria" w:hAnsi="Cambria"/>
+          <w:sz w:val="22"/>
+          <w:szCs w:val="22"/>
         </w:rPr>
         <w:t xml:space="preserve"> interface (or abstract class) that defines trim-specific behavior and properties. Then each trim (Base, Luxury, Sport) becomes a separate class implementing that interface.</w:t>
       </w:r>
@@ -2948,13 +3319,17 @@
         <w:rPr>
           <w:rFonts w:ascii="Cambria" w:eastAsia="Times New Roman" w:hAnsi="Cambria" w:cs="Times New Roman"/>
           <w:kern w:val="0"/>
-          <w14:ligatures w14:val="none"/>
-        </w:rPr>
-      </w:pPr>
-      <w:r>
-        <w:rPr>
-          <w:rFonts w:ascii="Cambria" w:eastAsia="Times New Roman" w:hAnsi="Cambria" w:cs="Times New Roman"/>
-          <w:kern w:val="0"/>
+          <w:sz w:val="22"/>
+          <w:szCs w:val="22"/>
+          <w14:ligatures w14:val="none"/>
+        </w:rPr>
+      </w:pPr>
+      <w:r>
+        <w:rPr>
+          <w:rFonts w:ascii="Cambria" w:eastAsia="Times New Roman" w:hAnsi="Cambria" w:cs="Times New Roman"/>
+          <w:kern w:val="0"/>
+          <w:sz w:val="22"/>
+          <w:szCs w:val="22"/>
           <w14:ligatures w14:val="none"/>
         </w:rPr>
         <w:t xml:space="preserve">public interface </w:t>
@@ -2964,6 +3339,8 @@
         <w:rPr>
           <w:rFonts w:ascii="Cambria" w:eastAsia="Times New Roman" w:hAnsi="Cambria" w:cs="Times New Roman"/>
           <w:kern w:val="0"/>
+          <w:sz w:val="22"/>
+          <w:szCs w:val="22"/>
           <w14:ligatures w14:val="none"/>
         </w:rPr>
         <w:t>TrimLevel</w:t>
@@ -2973,6 +3350,8 @@
         <w:rPr>
           <w:rFonts w:ascii="Cambria" w:eastAsia="Times New Roman" w:hAnsi="Cambria" w:cs="Times New Roman"/>
           <w:kern w:val="0"/>
+          <w:sz w:val="22"/>
+          <w:szCs w:val="22"/>
           <w14:ligatures w14:val="none"/>
         </w:rPr>
         <w:t xml:space="preserve"> {</w:t>
@@ -2983,13 +3362,17 @@
         <w:rPr>
           <w:rFonts w:ascii="Cambria" w:eastAsia="Times New Roman" w:hAnsi="Cambria" w:cs="Times New Roman"/>
           <w:kern w:val="0"/>
-          <w14:ligatures w14:val="none"/>
-        </w:rPr>
-      </w:pPr>
-      <w:r>
-        <w:rPr>
-          <w:rFonts w:ascii="Cambria" w:eastAsia="Times New Roman" w:hAnsi="Cambria" w:cs="Times New Roman"/>
-          <w:kern w:val="0"/>
+          <w:sz w:val="22"/>
+          <w:szCs w:val="22"/>
+          <w14:ligatures w14:val="none"/>
+        </w:rPr>
+      </w:pPr>
+      <w:r>
+        <w:rPr>
+          <w:rFonts w:ascii="Cambria" w:eastAsia="Times New Roman" w:hAnsi="Cambria" w:cs="Times New Roman"/>
+          <w:kern w:val="0"/>
+          <w:sz w:val="22"/>
+          <w:szCs w:val="22"/>
           <w14:ligatures w14:val="none"/>
         </w:rPr>
         <w:t xml:space="preserve">String </w:t>
@@ -3000,6 +3383,8 @@
         <w:rPr>
           <w:rFonts w:ascii="Cambria" w:eastAsia="Times New Roman" w:hAnsi="Cambria" w:cs="Times New Roman"/>
           <w:kern w:val="0"/>
+          <w:sz w:val="22"/>
+          <w:szCs w:val="22"/>
           <w14:ligatures w14:val="none"/>
         </w:rPr>
         <w:t>getFeatures</w:t>
@@ -3009,6 +3394,8 @@
         <w:rPr>
           <w:rFonts w:ascii="Cambria" w:eastAsia="Times New Roman" w:hAnsi="Cambria" w:cs="Times New Roman"/>
           <w:kern w:val="0"/>
+          <w:sz w:val="22"/>
+          <w:szCs w:val="22"/>
           <w14:ligatures w14:val="none"/>
         </w:rPr>
         <w:t>(</w:t>
@@ -3018,6 +3405,8 @@
         <w:rPr>
           <w:rFonts w:ascii="Cambria" w:eastAsia="Times New Roman" w:hAnsi="Cambria" w:cs="Times New Roman"/>
           <w:kern w:val="0"/>
+          <w:sz w:val="22"/>
+          <w:szCs w:val="22"/>
           <w14:ligatures w14:val="none"/>
         </w:rPr>
         <w:t>);</w:t>
@@ -3028,13 +3417,17 @@
         <w:rPr>
           <w:rFonts w:ascii="Cambria" w:eastAsia="Times New Roman" w:hAnsi="Cambria" w:cs="Times New Roman"/>
           <w:kern w:val="0"/>
-          <w14:ligatures w14:val="none"/>
-        </w:rPr>
-      </w:pPr>
-      <w:r>
-        <w:rPr>
-          <w:rFonts w:ascii="Cambria" w:eastAsia="Times New Roman" w:hAnsi="Cambria" w:cs="Times New Roman"/>
-          <w:kern w:val="0"/>
+          <w:sz w:val="22"/>
+          <w:szCs w:val="22"/>
+          <w14:ligatures w14:val="none"/>
+        </w:rPr>
+      </w:pPr>
+      <w:r>
+        <w:rPr>
+          <w:rFonts w:ascii="Cambria" w:eastAsia="Times New Roman" w:hAnsi="Cambria" w:cs="Times New Roman"/>
+          <w:kern w:val="0"/>
+          <w:sz w:val="22"/>
+          <w:szCs w:val="22"/>
           <w14:ligatures w14:val="none"/>
         </w:rPr>
         <w:t xml:space="preserve">double </w:t>
@@ -3045,6 +3438,8 @@
         <w:rPr>
           <w:rFonts w:ascii="Cambria" w:eastAsia="Times New Roman" w:hAnsi="Cambria" w:cs="Times New Roman"/>
           <w:kern w:val="0"/>
+          <w:sz w:val="22"/>
+          <w:szCs w:val="22"/>
           <w14:ligatures w14:val="none"/>
         </w:rPr>
         <w:t>getPriceAdjustment</w:t>
@@ -3054,6 +3449,8 @@
         <w:rPr>
           <w:rFonts w:ascii="Cambria" w:eastAsia="Times New Roman" w:hAnsi="Cambria" w:cs="Times New Roman"/>
           <w:kern w:val="0"/>
+          <w:sz w:val="22"/>
+          <w:szCs w:val="22"/>
           <w14:ligatures w14:val="none"/>
         </w:rPr>
         <w:t>(</w:t>
@@ -3063,6 +3460,8 @@
         <w:rPr>
           <w:rFonts w:ascii="Cambria" w:eastAsia="Times New Roman" w:hAnsi="Cambria" w:cs="Times New Roman"/>
           <w:kern w:val="0"/>
+          <w:sz w:val="22"/>
+          <w:szCs w:val="22"/>
           <w14:ligatures w14:val="none"/>
         </w:rPr>
         <w:t>);</w:t>
@@ -3073,13 +3472,17 @@
         <w:rPr>
           <w:rFonts w:ascii="Cambria" w:eastAsia="Times New Roman" w:hAnsi="Cambria" w:cs="Times New Roman"/>
           <w:kern w:val="0"/>
-          <w14:ligatures w14:val="none"/>
-        </w:rPr>
-      </w:pPr>
-      <w:r>
-        <w:rPr>
-          <w:rFonts w:ascii="Cambria" w:eastAsia="Times New Roman" w:hAnsi="Cambria" w:cs="Times New Roman"/>
-          <w:kern w:val="0"/>
+          <w:sz w:val="22"/>
+          <w:szCs w:val="22"/>
+          <w14:ligatures w14:val="none"/>
+        </w:rPr>
+      </w:pPr>
+      <w:r>
+        <w:rPr>
+          <w:rFonts w:ascii="Cambria" w:eastAsia="Times New Roman" w:hAnsi="Cambria" w:cs="Times New Roman"/>
+          <w:kern w:val="0"/>
+          <w:sz w:val="22"/>
+          <w:szCs w:val="22"/>
           <w14:ligatures w14:val="none"/>
         </w:rPr>
         <w:t>}</w:t>
@@ -3090,22 +3493,28 @@
         <w:rPr>
           <w:rFonts w:ascii="Cambria" w:eastAsia="Times New Roman" w:hAnsi="Cambria" w:cs="Times New Roman"/>
           <w:kern w:val="0"/>
-          <w14:ligatures w14:val="none"/>
-        </w:rPr>
-      </w:pPr>
-    </w:p>
-    <w:p>
-      <w:pPr>
-        <w:rPr>
-          <w:rFonts w:ascii="Cambria" w:eastAsia="Times New Roman" w:hAnsi="Cambria" w:cs="Times New Roman"/>
-          <w:kern w:val="0"/>
-          <w14:ligatures w14:val="none"/>
-        </w:rPr>
-      </w:pPr>
-      <w:r>
-        <w:rPr>
-          <w:rFonts w:ascii="Cambria" w:eastAsia="Times New Roman" w:hAnsi="Cambria" w:cs="Times New Roman"/>
-          <w:kern w:val="0"/>
+          <w:sz w:val="22"/>
+          <w:szCs w:val="22"/>
+          <w14:ligatures w14:val="none"/>
+        </w:rPr>
+      </w:pPr>
+    </w:p>
+    <w:p>
+      <w:pPr>
+        <w:rPr>
+          <w:rFonts w:ascii="Cambria" w:eastAsia="Times New Roman" w:hAnsi="Cambria" w:cs="Times New Roman"/>
+          <w:kern w:val="0"/>
+          <w:sz w:val="22"/>
+          <w:szCs w:val="22"/>
+          <w14:ligatures w14:val="none"/>
+        </w:rPr>
+      </w:pPr>
+      <w:r>
+        <w:rPr>
+          <w:rFonts w:ascii="Cambria" w:eastAsia="Times New Roman" w:hAnsi="Cambria" w:cs="Times New Roman"/>
+          <w:kern w:val="0"/>
+          <w:sz w:val="22"/>
+          <w:szCs w:val="22"/>
           <w14:ligatures w14:val="none"/>
         </w:rPr>
         <w:t xml:space="preserve">public class </w:t>
@@ -3115,6 +3524,8 @@
         <w:rPr>
           <w:rFonts w:ascii="Cambria" w:eastAsia="Times New Roman" w:hAnsi="Cambria" w:cs="Times New Roman"/>
           <w:kern w:val="0"/>
+          <w:sz w:val="22"/>
+          <w:szCs w:val="22"/>
           <w14:ligatures w14:val="none"/>
         </w:rPr>
         <w:t>BaseTrim</w:t>
@@ -3124,6 +3535,8 @@
         <w:rPr>
           <w:rFonts w:ascii="Cambria" w:eastAsia="Times New Roman" w:hAnsi="Cambria" w:cs="Times New Roman"/>
           <w:kern w:val="0"/>
+          <w:sz w:val="22"/>
+          <w:szCs w:val="22"/>
           <w14:ligatures w14:val="none"/>
         </w:rPr>
         <w:t xml:space="preserve"> implements </w:t>
@@ -3133,6 +3546,8 @@
         <w:rPr>
           <w:rFonts w:ascii="Cambria" w:eastAsia="Times New Roman" w:hAnsi="Cambria" w:cs="Times New Roman"/>
           <w:kern w:val="0"/>
+          <w:sz w:val="22"/>
+          <w:szCs w:val="22"/>
           <w14:ligatures w14:val="none"/>
         </w:rPr>
         <w:t>TrimLevel</w:t>
@@ -3142,6 +3557,8 @@
         <w:rPr>
           <w:rFonts w:ascii="Cambria" w:eastAsia="Times New Roman" w:hAnsi="Cambria" w:cs="Times New Roman"/>
           <w:kern w:val="0"/>
+          <w:sz w:val="22"/>
+          <w:szCs w:val="22"/>
           <w14:ligatures w14:val="none"/>
         </w:rPr>
         <w:t xml:space="preserve"> </w:t>
@@ -3151,6 +3568,8 @@
         <w:rPr>
           <w:rFonts w:ascii="Cambria" w:eastAsia="Times New Roman" w:hAnsi="Cambria" w:cs="Times New Roman"/>
           <w:kern w:val="0"/>
+          <w:sz w:val="22"/>
+          <w:szCs w:val="22"/>
           <w14:ligatures w14:val="none"/>
         </w:rPr>
         <w:t>{ ...</w:t>
@@ -3160,6 +3579,8 @@
         <w:rPr>
           <w:rFonts w:ascii="Cambria" w:eastAsia="Times New Roman" w:hAnsi="Cambria" w:cs="Times New Roman"/>
           <w:kern w:val="0"/>
+          <w:sz w:val="22"/>
+          <w:szCs w:val="22"/>
           <w14:ligatures w14:val="none"/>
         </w:rPr>
         <w:t xml:space="preserve"> }</w:t>
@@ -3170,15 +3591,20 @@
         <w:rPr>
           <w:rFonts w:ascii="Cambria" w:eastAsia="Times New Roman" w:hAnsi="Cambria" w:cs="Times New Roman"/>
           <w:kern w:val="0"/>
-          <w14:ligatures w14:val="none"/>
-        </w:rPr>
-      </w:pPr>
-      <w:r>
-        <w:rPr>
-          <w:rFonts w:ascii="Cambria" w:eastAsia="Times New Roman" w:hAnsi="Cambria" w:cs="Times New Roman"/>
-          <w:kern w:val="0"/>
-          <w14:ligatures w14:val="none"/>
-        </w:rPr>
+          <w:sz w:val="22"/>
+          <w:szCs w:val="22"/>
+          <w14:ligatures w14:val="none"/>
+        </w:rPr>
+      </w:pPr>
+      <w:r>
+        <w:rPr>
+          <w:rFonts w:ascii="Cambria" w:eastAsia="Times New Roman" w:hAnsi="Cambria" w:cs="Times New Roman"/>
+          <w:kern w:val="0"/>
+          <w:sz w:val="22"/>
+          <w:szCs w:val="22"/>
+          <w14:ligatures w14:val="none"/>
+        </w:rPr>
+        <w:lastRenderedPageBreak/>
         <w:t xml:space="preserve">public class </w:t>
       </w:r>
       <w:proofErr w:type="spellStart"/>
@@ -3186,6 +3612,8 @@
         <w:rPr>
           <w:rFonts w:ascii="Cambria" w:eastAsia="Times New Roman" w:hAnsi="Cambria" w:cs="Times New Roman"/>
           <w:kern w:val="0"/>
+          <w:sz w:val="22"/>
+          <w:szCs w:val="22"/>
           <w14:ligatures w14:val="none"/>
         </w:rPr>
         <w:t>LuxuryTrim</w:t>
@@ -3195,6 +3623,8 @@
         <w:rPr>
           <w:rFonts w:ascii="Cambria" w:eastAsia="Times New Roman" w:hAnsi="Cambria" w:cs="Times New Roman"/>
           <w:kern w:val="0"/>
+          <w:sz w:val="22"/>
+          <w:szCs w:val="22"/>
           <w14:ligatures w14:val="none"/>
         </w:rPr>
         <w:t xml:space="preserve"> implements </w:t>
@@ -3204,6 +3634,8 @@
         <w:rPr>
           <w:rFonts w:ascii="Cambria" w:eastAsia="Times New Roman" w:hAnsi="Cambria" w:cs="Times New Roman"/>
           <w:kern w:val="0"/>
+          <w:sz w:val="22"/>
+          <w:szCs w:val="22"/>
           <w14:ligatures w14:val="none"/>
         </w:rPr>
         <w:t>TrimLevel</w:t>
@@ -3213,6 +3645,8 @@
         <w:rPr>
           <w:rFonts w:ascii="Cambria" w:eastAsia="Times New Roman" w:hAnsi="Cambria" w:cs="Times New Roman"/>
           <w:kern w:val="0"/>
+          <w:sz w:val="22"/>
+          <w:szCs w:val="22"/>
           <w14:ligatures w14:val="none"/>
         </w:rPr>
         <w:t xml:space="preserve"> </w:t>
@@ -3222,6 +3656,8 @@
         <w:rPr>
           <w:rFonts w:ascii="Cambria" w:eastAsia="Times New Roman" w:hAnsi="Cambria" w:cs="Times New Roman"/>
           <w:kern w:val="0"/>
+          <w:sz w:val="22"/>
+          <w:szCs w:val="22"/>
           <w14:ligatures w14:val="none"/>
         </w:rPr>
         <w:t>{ ...</w:t>
@@ -3231,6 +3667,8 @@
         <w:rPr>
           <w:rFonts w:ascii="Cambria" w:eastAsia="Times New Roman" w:hAnsi="Cambria" w:cs="Times New Roman"/>
           <w:kern w:val="0"/>
+          <w:sz w:val="22"/>
+          <w:szCs w:val="22"/>
           <w14:ligatures w14:val="none"/>
         </w:rPr>
         <w:t xml:space="preserve"> }</w:t>
@@ -3241,13 +3679,17 @@
         <w:rPr>
           <w:rFonts w:ascii="Cambria" w:eastAsia="Times New Roman" w:hAnsi="Cambria" w:cs="Times New Roman"/>
           <w:kern w:val="0"/>
-          <w14:ligatures w14:val="none"/>
-        </w:rPr>
-      </w:pPr>
-      <w:r>
-        <w:rPr>
-          <w:rFonts w:ascii="Cambria" w:eastAsia="Times New Roman" w:hAnsi="Cambria" w:cs="Times New Roman"/>
-          <w:kern w:val="0"/>
+          <w:sz w:val="22"/>
+          <w:szCs w:val="22"/>
+          <w14:ligatures w14:val="none"/>
+        </w:rPr>
+      </w:pPr>
+      <w:r>
+        <w:rPr>
+          <w:rFonts w:ascii="Cambria" w:eastAsia="Times New Roman" w:hAnsi="Cambria" w:cs="Times New Roman"/>
+          <w:kern w:val="0"/>
+          <w:sz w:val="22"/>
+          <w:szCs w:val="22"/>
           <w14:ligatures w14:val="none"/>
         </w:rPr>
         <w:t xml:space="preserve">public class </w:t>
@@ -3257,6 +3699,8 @@
         <w:rPr>
           <w:rFonts w:ascii="Cambria" w:eastAsia="Times New Roman" w:hAnsi="Cambria" w:cs="Times New Roman"/>
           <w:kern w:val="0"/>
+          <w:sz w:val="22"/>
+          <w:szCs w:val="22"/>
           <w14:ligatures w14:val="none"/>
         </w:rPr>
         <w:t>SportTrim</w:t>
@@ -3266,6 +3710,8 @@
         <w:rPr>
           <w:rFonts w:ascii="Cambria" w:eastAsia="Times New Roman" w:hAnsi="Cambria" w:cs="Times New Roman"/>
           <w:kern w:val="0"/>
+          <w:sz w:val="22"/>
+          <w:szCs w:val="22"/>
           <w14:ligatures w14:val="none"/>
         </w:rPr>
         <w:t xml:space="preserve"> implements </w:t>
@@ -3275,6 +3721,8 @@
         <w:rPr>
           <w:rFonts w:ascii="Cambria" w:eastAsia="Times New Roman" w:hAnsi="Cambria" w:cs="Times New Roman"/>
           <w:kern w:val="0"/>
+          <w:sz w:val="22"/>
+          <w:szCs w:val="22"/>
           <w14:ligatures w14:val="none"/>
         </w:rPr>
         <w:t>TrimLevel</w:t>
@@ -3284,6 +3732,8 @@
         <w:rPr>
           <w:rFonts w:ascii="Cambria" w:eastAsia="Times New Roman" w:hAnsi="Cambria" w:cs="Times New Roman"/>
           <w:kern w:val="0"/>
+          <w:sz w:val="22"/>
+          <w:szCs w:val="22"/>
           <w14:ligatures w14:val="none"/>
         </w:rPr>
         <w:t xml:space="preserve"> </w:t>
@@ -3293,6 +3743,8 @@
         <w:rPr>
           <w:rFonts w:ascii="Cambria" w:eastAsia="Times New Roman" w:hAnsi="Cambria" w:cs="Times New Roman"/>
           <w:kern w:val="0"/>
+          <w:sz w:val="22"/>
+          <w:szCs w:val="22"/>
           <w14:ligatures w14:val="none"/>
         </w:rPr>
         <w:t>{ ...</w:t>
@@ -3302,6 +3754,8 @@
         <w:rPr>
           <w:rFonts w:ascii="Cambria" w:eastAsia="Times New Roman" w:hAnsi="Cambria" w:cs="Times New Roman"/>
           <w:kern w:val="0"/>
+          <w:sz w:val="22"/>
+          <w:szCs w:val="22"/>
           <w14:ligatures w14:val="none"/>
         </w:rPr>
         <w:t xml:space="preserve"> }</w:t>
@@ -3312,22 +3766,28 @@
         <w:rPr>
           <w:rFonts w:ascii="Cambria" w:eastAsia="Times New Roman" w:hAnsi="Cambria" w:cs="Times New Roman"/>
           <w:kern w:val="0"/>
-          <w14:ligatures w14:val="none"/>
-        </w:rPr>
-      </w:pPr>
-    </w:p>
-    <w:p>
-      <w:pPr>
-        <w:rPr>
-          <w:rFonts w:ascii="Cambria" w:eastAsia="Times New Roman" w:hAnsi="Cambria" w:cs="Times New Roman"/>
-          <w:kern w:val="0"/>
-          <w14:ligatures w14:val="none"/>
-        </w:rPr>
-      </w:pPr>
-      <w:r>
-        <w:rPr>
-          <w:rFonts w:ascii="Cambria" w:eastAsia="Times New Roman" w:hAnsi="Cambria" w:cs="Times New Roman"/>
-          <w:kern w:val="0"/>
+          <w:sz w:val="22"/>
+          <w:szCs w:val="22"/>
+          <w14:ligatures w14:val="none"/>
+        </w:rPr>
+      </w:pPr>
+    </w:p>
+    <w:p>
+      <w:pPr>
+        <w:rPr>
+          <w:rFonts w:ascii="Cambria" w:eastAsia="Times New Roman" w:hAnsi="Cambria" w:cs="Times New Roman"/>
+          <w:kern w:val="0"/>
+          <w:sz w:val="22"/>
+          <w:szCs w:val="22"/>
+          <w14:ligatures w14:val="none"/>
+        </w:rPr>
+      </w:pPr>
+      <w:r>
+        <w:rPr>
+          <w:rFonts w:ascii="Cambria" w:eastAsia="Times New Roman" w:hAnsi="Cambria" w:cs="Times New Roman"/>
+          <w:kern w:val="0"/>
+          <w:sz w:val="22"/>
+          <w:szCs w:val="22"/>
           <w14:ligatures w14:val="none"/>
         </w:rPr>
         <w:t>public class Car {</w:t>
@@ -3338,13 +3798,17 @@
         <w:rPr>
           <w:rFonts w:ascii="Cambria" w:eastAsia="Times New Roman" w:hAnsi="Cambria" w:cs="Times New Roman"/>
           <w:kern w:val="0"/>
-          <w14:ligatures w14:val="none"/>
-        </w:rPr>
-      </w:pPr>
-      <w:r>
-        <w:rPr>
-          <w:rFonts w:ascii="Cambria" w:eastAsia="Times New Roman" w:hAnsi="Cambria" w:cs="Times New Roman"/>
-          <w:kern w:val="0"/>
+          <w:sz w:val="22"/>
+          <w:szCs w:val="22"/>
+          <w14:ligatures w14:val="none"/>
+        </w:rPr>
+      </w:pPr>
+      <w:r>
+        <w:rPr>
+          <w:rFonts w:ascii="Cambria" w:eastAsia="Times New Roman" w:hAnsi="Cambria" w:cs="Times New Roman"/>
+          <w:kern w:val="0"/>
+          <w:sz w:val="22"/>
+          <w:szCs w:val="22"/>
           <w14:ligatures w14:val="none"/>
         </w:rPr>
         <w:t xml:space="preserve">private </w:t>
@@ -3354,6 +3818,8 @@
         <w:rPr>
           <w:rFonts w:ascii="Cambria" w:eastAsia="Times New Roman" w:hAnsi="Cambria" w:cs="Times New Roman"/>
           <w:kern w:val="0"/>
+          <w:sz w:val="22"/>
+          <w:szCs w:val="22"/>
           <w14:ligatures w14:val="none"/>
         </w:rPr>
         <w:t>TrimLevel</w:t>
@@ -3363,6 +3829,8 @@
         <w:rPr>
           <w:rFonts w:ascii="Cambria" w:eastAsia="Times New Roman" w:hAnsi="Cambria" w:cs="Times New Roman"/>
           <w:kern w:val="0"/>
+          <w:sz w:val="22"/>
+          <w:szCs w:val="22"/>
           <w14:ligatures w14:val="none"/>
         </w:rPr>
         <w:t xml:space="preserve"> </w:t>
@@ -3373,6 +3841,8 @@
         <w:rPr>
           <w:rFonts w:ascii="Cambria" w:eastAsia="Times New Roman" w:hAnsi="Cambria" w:cs="Times New Roman"/>
           <w:kern w:val="0"/>
+          <w:sz w:val="22"/>
+          <w:szCs w:val="22"/>
           <w14:ligatures w14:val="none"/>
         </w:rPr>
         <w:t>trimLevel</w:t>
@@ -3382,6 +3852,8 @@
         <w:rPr>
           <w:rFonts w:ascii="Cambria" w:eastAsia="Times New Roman" w:hAnsi="Cambria" w:cs="Times New Roman"/>
           <w:kern w:val="0"/>
+          <w:sz w:val="22"/>
+          <w:szCs w:val="22"/>
           <w14:ligatures w14:val="none"/>
         </w:rPr>
         <w:t>;</w:t>
@@ -3393,13 +3865,17 @@
         <w:rPr>
           <w:rFonts w:ascii="Cambria" w:eastAsia="Times New Roman" w:hAnsi="Cambria" w:cs="Times New Roman"/>
           <w:kern w:val="0"/>
-          <w14:ligatures w14:val="none"/>
-        </w:rPr>
-      </w:pPr>
-      <w:r>
-        <w:rPr>
-          <w:rFonts w:ascii="Cambria" w:eastAsia="Times New Roman" w:hAnsi="Cambria" w:cs="Times New Roman"/>
-          <w:kern w:val="0"/>
+          <w:sz w:val="22"/>
+          <w:szCs w:val="22"/>
+          <w14:ligatures w14:val="none"/>
+        </w:rPr>
+      </w:pPr>
+      <w:r>
+        <w:rPr>
+          <w:rFonts w:ascii="Cambria" w:eastAsia="Times New Roman" w:hAnsi="Cambria" w:cs="Times New Roman"/>
+          <w:kern w:val="0"/>
+          <w:sz w:val="22"/>
+          <w:szCs w:val="22"/>
           <w14:ligatures w14:val="none"/>
         </w:rPr>
         <w:t xml:space="preserve">private Engine </w:t>
@@ -3409,6 +3885,8 @@
         <w:rPr>
           <w:rFonts w:ascii="Cambria" w:eastAsia="Times New Roman" w:hAnsi="Cambria" w:cs="Times New Roman"/>
           <w:kern w:val="0"/>
+          <w:sz w:val="22"/>
+          <w:szCs w:val="22"/>
           <w14:ligatures w14:val="none"/>
         </w:rPr>
         <w:t>engine</w:t>
@@ -3418,6 +3896,8 @@
         <w:rPr>
           <w:rFonts w:ascii="Cambria" w:eastAsia="Times New Roman" w:hAnsi="Cambria" w:cs="Times New Roman"/>
           <w:kern w:val="0"/>
+          <w:sz w:val="22"/>
+          <w:szCs w:val="22"/>
           <w14:ligatures w14:val="none"/>
         </w:rPr>
         <w:t>; // electric or petrol</w:t>
@@ -3428,22 +3908,28 @@
         <w:rPr>
           <w:rFonts w:ascii="Cambria" w:eastAsia="Times New Roman" w:hAnsi="Cambria" w:cs="Times New Roman"/>
           <w:kern w:val="0"/>
-          <w14:ligatures w14:val="none"/>
-        </w:rPr>
-      </w:pPr>
-    </w:p>
-    <w:p>
-      <w:pPr>
-        <w:rPr>
-          <w:rFonts w:ascii="Cambria" w:eastAsia="Times New Roman" w:hAnsi="Cambria" w:cs="Times New Roman"/>
-          <w:kern w:val="0"/>
-          <w14:ligatures w14:val="none"/>
-        </w:rPr>
-      </w:pPr>
-      <w:r>
-        <w:rPr>
-          <w:rFonts w:ascii="Cambria" w:eastAsia="Times New Roman" w:hAnsi="Cambria" w:cs="Times New Roman"/>
-          <w:kern w:val="0"/>
+          <w:sz w:val="22"/>
+          <w:szCs w:val="22"/>
+          <w14:ligatures w14:val="none"/>
+        </w:rPr>
+      </w:pPr>
+    </w:p>
+    <w:p>
+      <w:pPr>
+        <w:rPr>
+          <w:rFonts w:ascii="Cambria" w:eastAsia="Times New Roman" w:hAnsi="Cambria" w:cs="Times New Roman"/>
+          <w:kern w:val="0"/>
+          <w:sz w:val="22"/>
+          <w:szCs w:val="22"/>
+          <w14:ligatures w14:val="none"/>
+        </w:rPr>
+      </w:pPr>
+      <w:r>
+        <w:rPr>
+          <w:rFonts w:ascii="Cambria" w:eastAsia="Times New Roman" w:hAnsi="Cambria" w:cs="Times New Roman"/>
+          <w:kern w:val="0"/>
+          <w:sz w:val="22"/>
+          <w:szCs w:val="22"/>
           <w14:ligatures w14:val="none"/>
         </w:rPr>
         <w:t xml:space="preserve">public void </w:t>
@@ -3454,6 +3940,8 @@
         <w:rPr>
           <w:rFonts w:ascii="Cambria" w:eastAsia="Times New Roman" w:hAnsi="Cambria" w:cs="Times New Roman"/>
           <w:kern w:val="0"/>
+          <w:sz w:val="22"/>
+          <w:szCs w:val="22"/>
           <w14:ligatures w14:val="none"/>
         </w:rPr>
         <w:t>setTrimLevel</w:t>
@@ -3463,6 +3951,8 @@
         <w:rPr>
           <w:rFonts w:ascii="Cambria" w:eastAsia="Times New Roman" w:hAnsi="Cambria" w:cs="Times New Roman"/>
           <w:kern w:val="0"/>
+          <w:sz w:val="22"/>
+          <w:szCs w:val="22"/>
           <w14:ligatures w14:val="none"/>
         </w:rPr>
         <w:t>(</w:t>
@@ -3473,6 +3963,8 @@
         <w:rPr>
           <w:rFonts w:ascii="Cambria" w:eastAsia="Times New Roman" w:hAnsi="Cambria" w:cs="Times New Roman"/>
           <w:kern w:val="0"/>
+          <w:sz w:val="22"/>
+          <w:szCs w:val="22"/>
           <w14:ligatures w14:val="none"/>
         </w:rPr>
         <w:t>TrimLevel</w:t>
@@ -3482,6 +3974,8 @@
         <w:rPr>
           <w:rFonts w:ascii="Cambria" w:eastAsia="Times New Roman" w:hAnsi="Cambria" w:cs="Times New Roman"/>
           <w:kern w:val="0"/>
+          <w:sz w:val="22"/>
+          <w:szCs w:val="22"/>
           <w14:ligatures w14:val="none"/>
         </w:rPr>
         <w:t xml:space="preserve"> </w:t>
@@ -3491,6 +3985,8 @@
         <w:rPr>
           <w:rFonts w:ascii="Cambria" w:eastAsia="Times New Roman" w:hAnsi="Cambria" w:cs="Times New Roman"/>
           <w:kern w:val="0"/>
+          <w:sz w:val="22"/>
+          <w:szCs w:val="22"/>
           <w14:ligatures w14:val="none"/>
         </w:rPr>
         <w:t>newTrim</w:t>
@@ -3500,6 +3996,8 @@
         <w:rPr>
           <w:rFonts w:ascii="Cambria" w:eastAsia="Times New Roman" w:hAnsi="Cambria" w:cs="Times New Roman"/>
           <w:kern w:val="0"/>
+          <w:sz w:val="22"/>
+          <w:szCs w:val="22"/>
           <w14:ligatures w14:val="none"/>
         </w:rPr>
         <w:t>) {</w:t>
@@ -3510,6 +4008,8 @@
         <w:rPr>
           <w:rFonts w:ascii="Cambria" w:eastAsia="Times New Roman" w:hAnsi="Cambria" w:cs="Times New Roman"/>
           <w:kern w:val="0"/>
+          <w:sz w:val="22"/>
+          <w:szCs w:val="22"/>
           <w14:ligatures w14:val="none"/>
         </w:rPr>
       </w:pPr>
@@ -3519,6 +4019,8 @@
         <w:rPr>
           <w:rFonts w:ascii="Cambria" w:eastAsia="Times New Roman" w:hAnsi="Cambria" w:cs="Times New Roman"/>
           <w:kern w:val="0"/>
+          <w:sz w:val="22"/>
+          <w:szCs w:val="22"/>
           <w14:ligatures w14:val="none"/>
         </w:rPr>
         <w:t>this.trimLevel</w:t>
@@ -3529,6 +4031,8 @@
         <w:rPr>
           <w:rFonts w:ascii="Cambria" w:eastAsia="Times New Roman" w:hAnsi="Cambria" w:cs="Times New Roman"/>
           <w:kern w:val="0"/>
+          <w:sz w:val="22"/>
+          <w:szCs w:val="22"/>
           <w14:ligatures w14:val="none"/>
         </w:rPr>
         <w:t xml:space="preserve"> = </w:t>
@@ -3538,6 +4042,8 @@
         <w:rPr>
           <w:rFonts w:ascii="Cambria" w:eastAsia="Times New Roman" w:hAnsi="Cambria" w:cs="Times New Roman"/>
           <w:kern w:val="0"/>
+          <w:sz w:val="22"/>
+          <w:szCs w:val="22"/>
           <w14:ligatures w14:val="none"/>
         </w:rPr>
         <w:t>newTrim</w:t>
@@ -3547,6 +4053,8 @@
         <w:rPr>
           <w:rFonts w:ascii="Cambria" w:eastAsia="Times New Roman" w:hAnsi="Cambria" w:cs="Times New Roman"/>
           <w:kern w:val="0"/>
+          <w:sz w:val="22"/>
+          <w:szCs w:val="22"/>
           <w14:ligatures w14:val="none"/>
         </w:rPr>
         <w:t>;</w:t>
@@ -3557,13 +4065,17 @@
         <w:rPr>
           <w:rFonts w:ascii="Cambria" w:eastAsia="Times New Roman" w:hAnsi="Cambria" w:cs="Times New Roman"/>
           <w:kern w:val="0"/>
-          <w14:ligatures w14:val="none"/>
-        </w:rPr>
-      </w:pPr>
-      <w:r>
-        <w:rPr>
-          <w:rFonts w:ascii="Cambria" w:eastAsia="Times New Roman" w:hAnsi="Cambria" w:cs="Times New Roman"/>
-          <w:kern w:val="0"/>
+          <w:sz w:val="22"/>
+          <w:szCs w:val="22"/>
+          <w14:ligatures w14:val="none"/>
+        </w:rPr>
+      </w:pPr>
+      <w:r>
+        <w:rPr>
+          <w:rFonts w:ascii="Cambria" w:eastAsia="Times New Roman" w:hAnsi="Cambria" w:cs="Times New Roman"/>
+          <w:kern w:val="0"/>
+          <w:sz w:val="22"/>
+          <w:szCs w:val="22"/>
           <w14:ligatures w14:val="none"/>
         </w:rPr>
         <w:t>}</w:t>
@@ -3574,13 +4086,17 @@
         <w:rPr>
           <w:rFonts w:ascii="Cambria" w:eastAsia="Times New Roman" w:hAnsi="Cambria" w:cs="Times New Roman"/>
           <w:kern w:val="0"/>
-          <w14:ligatures w14:val="none"/>
-        </w:rPr>
-      </w:pPr>
-      <w:r>
-        <w:rPr>
-          <w:rFonts w:ascii="Cambria" w:eastAsia="Times New Roman" w:hAnsi="Cambria" w:cs="Times New Roman"/>
-          <w:kern w:val="0"/>
+          <w:sz w:val="22"/>
+          <w:szCs w:val="22"/>
+          <w14:ligatures w14:val="none"/>
+        </w:rPr>
+      </w:pPr>
+      <w:r>
+        <w:rPr>
+          <w:rFonts w:ascii="Cambria" w:eastAsia="Times New Roman" w:hAnsi="Cambria" w:cs="Times New Roman"/>
+          <w:kern w:val="0"/>
+          <w:sz w:val="22"/>
+          <w:szCs w:val="22"/>
           <w14:ligatures w14:val="none"/>
         </w:rPr>
         <w:t>}</w:t>
@@ -3592,26 +4108,68 @@
           <w:rFonts w:ascii="Cambria" w:hAnsi="Cambria"/>
           <w:b/>
           <w:bCs/>
-        </w:rPr>
-      </w:pPr>
-    </w:p>
-    <w:p>
-      <w:pPr>
-        <w:rPr>
-          <w:rFonts w:ascii="Cambria" w:hAnsi="Cambria"/>
-        </w:rPr>
-      </w:pPr>
-      <w:r>
-        <w:rPr>
-          <w:rFonts w:ascii="Cambria" w:hAnsi="Cambria"/>
-        </w:rPr>
-        <w:t>With this composition-based approach, a customer can dynamically switch trims:</w:t>
-      </w:r>
-    </w:p>
-    <w:p>
-      <w:pPr>
-        <w:rPr>
-          <w:rFonts w:ascii="Cambria" w:hAnsi="Cambria"/>
+          <w:sz w:val="22"/>
+          <w:szCs w:val="22"/>
+        </w:rPr>
+      </w:pPr>
+    </w:p>
+    <w:p>
+      <w:pPr>
+        <w:rPr>
+          <w:rFonts w:ascii="Cambria" w:hAnsi="Cambria"/>
+          <w:sz w:val="22"/>
+          <w:szCs w:val="22"/>
+        </w:rPr>
+      </w:pPr>
+      <w:r>
+        <w:rPr>
+          <w:rFonts w:ascii="Cambria" w:hAnsi="Cambria"/>
+          <w:sz w:val="22"/>
+          <w:szCs w:val="22"/>
+        </w:rPr>
+        <w:t xml:space="preserve">With this </w:t>
+      </w:r>
+      <w:proofErr w:type="gramStart"/>
+      <w:r>
+        <w:rPr>
+          <w:rFonts w:ascii="Cambria" w:hAnsi="Cambria"/>
+          <w:sz w:val="22"/>
+          <w:szCs w:val="22"/>
+        </w:rPr>
+        <w:t>composition</w:t>
+      </w:r>
+      <w:r>
+        <w:rPr>
+          <w:rFonts w:ascii="Cambria" w:hAnsi="Cambria"/>
+          <w:sz w:val="22"/>
+          <w:szCs w:val="22"/>
+        </w:rPr>
+        <w:t xml:space="preserve"> </w:t>
+      </w:r>
+      <w:r>
+        <w:rPr>
+          <w:rFonts w:ascii="Cambria" w:hAnsi="Cambria"/>
+          <w:sz w:val="22"/>
+          <w:szCs w:val="22"/>
+        </w:rPr>
+        <w:t>based</w:t>
+      </w:r>
+      <w:proofErr w:type="gramEnd"/>
+      <w:r>
+        <w:rPr>
+          <w:rFonts w:ascii="Cambria" w:hAnsi="Cambria"/>
+          <w:sz w:val="22"/>
+          <w:szCs w:val="22"/>
+        </w:rPr>
+        <w:t xml:space="preserve"> approach, a customer can dynamically switch trims:</w:t>
+      </w:r>
+    </w:p>
+    <w:p>
+      <w:pPr>
+        <w:rPr>
+          <w:rFonts w:ascii="Cambria" w:hAnsi="Cambria"/>
+          <w:sz w:val="22"/>
+          <w:szCs w:val="22"/>
         </w:rPr>
       </w:pPr>
       <w:proofErr w:type="spellStart"/>
@@ -3620,12 +4178,16 @@
         <w:rPr>
           <w:rStyle w:val="w"/>
           <w:rFonts w:ascii="Cambria" w:hAnsi="Cambria"/>
+          <w:sz w:val="22"/>
+          <w:szCs w:val="22"/>
         </w:rPr>
         <w:t>car</w:t>
       </w:r>
       <w:r>
         <w:rPr>
           <w:rFonts w:ascii="Cambria" w:hAnsi="Cambria"/>
+          <w:sz w:val="22"/>
+          <w:szCs w:val="22"/>
         </w:rPr>
         <w:t>.</w:t>
       </w:r>
@@ -3633,6 +4195,8 @@
         <w:rPr>
           <w:rStyle w:val="w"/>
           <w:rFonts w:ascii="Cambria" w:hAnsi="Cambria"/>
+          <w:sz w:val="22"/>
+          <w:szCs w:val="22"/>
         </w:rPr>
         <w:t>setTrimLevel</w:t>
       </w:r>
@@ -3641,6 +4205,8 @@
       <w:r>
         <w:rPr>
           <w:rFonts w:ascii="Cambria" w:hAnsi="Cambria"/>
+          <w:sz w:val="22"/>
+          <w:szCs w:val="22"/>
         </w:rPr>
         <w:t>(</w:t>
       </w:r>
@@ -3648,12 +4214,16 @@
         <w:rPr>
           <w:rStyle w:val="s"/>
           <w:rFonts w:ascii="Cambria" w:hAnsi="Cambria"/>
+          <w:sz w:val="22"/>
+          <w:szCs w:val="22"/>
         </w:rPr>
         <w:t>new</w:t>
       </w:r>
       <w:r>
         <w:rPr>
           <w:rFonts w:ascii="Cambria" w:hAnsi="Cambria"/>
+          <w:sz w:val="22"/>
+          <w:szCs w:val="22"/>
         </w:rPr>
         <w:t xml:space="preserve"> </w:t>
       </w:r>
@@ -3662,6 +4232,8 @@
         <w:rPr>
           <w:rStyle w:val="r"/>
           <w:rFonts w:ascii="Cambria" w:hAnsi="Cambria"/>
+          <w:sz w:val="22"/>
+          <w:szCs w:val="22"/>
         </w:rPr>
         <w:t>SportTrim</w:t>
       </w:r>
@@ -3669,12 +4241,16 @@
       <w:r>
         <w:rPr>
           <w:rFonts w:ascii="Cambria" w:hAnsi="Cambria"/>
+          <w:sz w:val="22"/>
+          <w:szCs w:val="22"/>
         </w:rPr>
         <w:t>());</w:t>
       </w:r>
       <w:r>
         <w:rPr>
           <w:rFonts w:ascii="Cambria" w:hAnsi="Cambria"/>
+          <w:sz w:val="22"/>
+          <w:szCs w:val="22"/>
         </w:rPr>
         <w:t xml:space="preserve"> </w:t>
       </w:r>
@@ -3683,6 +4259,8 @@
       <w:pPr>
         <w:rPr>
           <w:rFonts w:ascii="Cambria" w:hAnsi="Cambria"/>
+          <w:sz w:val="22"/>
+          <w:szCs w:val="22"/>
         </w:rPr>
       </w:pPr>
     </w:p>
@@ -3692,11 +4270,15 @@
           <w:rFonts w:ascii="Cambria" w:hAnsi="Cambria"/>
           <w:b/>
           <w:bCs/>
-        </w:rPr>
-      </w:pPr>
-      <w:r>
-        <w:rPr>
-          <w:rFonts w:ascii="Cambria" w:hAnsi="Cambria"/>
+          <w:sz w:val="22"/>
+          <w:szCs w:val="22"/>
+        </w:rPr>
+      </w:pPr>
+      <w:r>
+        <w:rPr>
+          <w:rFonts w:ascii="Cambria" w:hAnsi="Cambria"/>
+          <w:sz w:val="22"/>
+          <w:szCs w:val="22"/>
         </w:rPr>
         <w:t xml:space="preserve">The same </w:t>
       </w:r>
@@ -3704,26 +4286,32 @@
         <w:rPr>
           <w:rStyle w:val="HTMLCode"/>
           <w:rFonts w:ascii="Cambria" w:eastAsiaTheme="minorHAnsi" w:hAnsi="Cambria"/>
-          <w:sz w:val="24"/>
-          <w:szCs w:val="24"/>
+          <w:sz w:val="22"/>
+          <w:szCs w:val="22"/>
         </w:rPr>
         <w:t>Car</w:t>
       </w:r>
       <w:r>
         <w:rPr>
           <w:rFonts w:ascii="Cambria" w:hAnsi="Cambria"/>
+          <w:sz w:val="22"/>
+          <w:szCs w:val="22"/>
         </w:rPr>
         <w:t xml:space="preserve"> object keeps its identity and engine configuration while updating its trim behavior.</w:t>
       </w:r>
       <w:r>
         <w:rPr>
           <w:rFonts w:ascii="Cambria" w:hAnsi="Cambria"/>
+          <w:sz w:val="22"/>
+          <w:szCs w:val="22"/>
         </w:rPr>
         <w:t xml:space="preserve"> </w:t>
       </w:r>
       <w:r>
         <w:rPr>
           <w:rFonts w:ascii="Cambria" w:hAnsi="Cambria"/>
+          <w:sz w:val="22"/>
+          <w:szCs w:val="22"/>
         </w:rPr>
         <w:t xml:space="preserve">This design improves </w:t>
       </w:r>
@@ -3731,12 +4319,16 @@
         <w:rPr>
           <w:rStyle w:val="Strong"/>
           <w:rFonts w:ascii="Cambria" w:hAnsi="Cambria"/>
+          <w:sz w:val="22"/>
+          <w:szCs w:val="22"/>
         </w:rPr>
         <w:t>flexibility</w:t>
       </w:r>
       <w:r>
         <w:rPr>
           <w:rFonts w:ascii="Cambria" w:hAnsi="Cambria"/>
+          <w:sz w:val="22"/>
+          <w:szCs w:val="22"/>
         </w:rPr>
         <w:t xml:space="preserve">, </w:t>
       </w:r>
@@ -3744,12 +4336,16 @@
         <w:rPr>
           <w:rStyle w:val="Strong"/>
           <w:rFonts w:ascii="Cambria" w:hAnsi="Cambria"/>
+          <w:sz w:val="22"/>
+          <w:szCs w:val="22"/>
         </w:rPr>
         <w:t>maintainability</w:t>
       </w:r>
       <w:r>
         <w:rPr>
           <w:rFonts w:ascii="Cambria" w:hAnsi="Cambria"/>
+          <w:sz w:val="22"/>
+          <w:szCs w:val="22"/>
         </w:rPr>
         <w:t xml:space="preserve">, and </w:t>
       </w:r>
@@ -3757,12 +4353,16 @@
         <w:rPr>
           <w:rStyle w:val="Strong"/>
           <w:rFonts w:ascii="Cambria" w:hAnsi="Cambria"/>
+          <w:sz w:val="22"/>
+          <w:szCs w:val="22"/>
         </w:rPr>
         <w:t>reusability</w:t>
       </w:r>
       <w:r>
         <w:rPr>
           <w:rFonts w:ascii="Cambria" w:hAnsi="Cambria"/>
+          <w:sz w:val="22"/>
+          <w:szCs w:val="22"/>
         </w:rPr>
         <w:t xml:space="preserve"> while adhering to object-oriented best practices like </w:t>
       </w:r>
@@ -3770,12 +4370,16 @@
         <w:rPr>
           <w:rStyle w:val="Strong"/>
           <w:rFonts w:ascii="Cambria" w:hAnsi="Cambria"/>
+          <w:sz w:val="22"/>
+          <w:szCs w:val="22"/>
         </w:rPr>
         <w:t>encapsulation</w:t>
       </w:r>
       <w:r>
         <w:rPr>
           <w:rFonts w:ascii="Cambria" w:hAnsi="Cambria"/>
+          <w:sz w:val="22"/>
+          <w:szCs w:val="22"/>
         </w:rPr>
         <w:t xml:space="preserve"> and </w:t>
       </w:r>
@@ -3783,12 +4387,16 @@
         <w:rPr>
           <w:rStyle w:val="Strong"/>
           <w:rFonts w:ascii="Cambria" w:hAnsi="Cambria"/>
+          <w:sz w:val="22"/>
+          <w:szCs w:val="22"/>
         </w:rPr>
         <w:t>low coupling</w:t>
       </w:r>
       <w:r>
         <w:rPr>
           <w:rFonts w:ascii="Cambria" w:hAnsi="Cambria"/>
+          <w:sz w:val="22"/>
+          <w:szCs w:val="22"/>
         </w:rPr>
         <w:t>.</w:t>
       </w:r>
@@ -3799,6 +4407,1063 @@
           <w:rFonts w:ascii="Cambria" w:hAnsi="Cambria"/>
           <w:b/>
           <w:bCs/>
+          <w:sz w:val="22"/>
+          <w:szCs w:val="22"/>
+        </w:rPr>
+      </w:pPr>
+    </w:p>
+    <w:p>
+      <w:pPr>
+        <w:rPr>
+          <w:rFonts w:ascii="Cambria" w:hAnsi="Cambria"/>
+          <w:sz w:val="22"/>
+          <w:szCs w:val="22"/>
+        </w:rPr>
+      </w:pPr>
+      <w:r>
+        <w:rPr>
+          <w:rStyle w:val="Strong"/>
+          <w:rFonts w:ascii="Cambria" w:hAnsi="Cambria"/>
+          <w:sz w:val="22"/>
+          <w:szCs w:val="22"/>
+        </w:rPr>
+        <w:t>Question 4</w:t>
+      </w:r>
+      <w:r>
+        <w:rPr>
+          <w:rFonts w:ascii="Cambria" w:hAnsi="Cambria"/>
+          <w:sz w:val="22"/>
+          <w:szCs w:val="22"/>
+        </w:rPr>
+        <w:t xml:space="preserve"> </w:t>
+      </w:r>
+    </w:p>
+    <w:p>
+      <w:pPr>
+        <w:rPr>
+          <w:rFonts w:ascii="Cambria" w:hAnsi="Cambria"/>
+          <w:b/>
+          <w:bCs/>
+          <w:sz w:val="22"/>
+          <w:szCs w:val="22"/>
+        </w:rPr>
+      </w:pPr>
+      <w:r>
+        <w:rPr>
+          <w:rFonts w:ascii="Cambria" w:hAnsi="Cambria"/>
+          <w:b/>
+          <w:bCs/>
+          <w:sz w:val="22"/>
+          <w:szCs w:val="22"/>
+        </w:rPr>
+        <w:t>Brief Rationale (2–4 sentences)</w:t>
+      </w:r>
+    </w:p>
+    <w:p>
+      <w:pPr>
+        <w:rPr>
+          <w:rFonts w:ascii="Cambria" w:hAnsi="Cambria"/>
+          <w:b/>
+          <w:bCs/>
+          <w:sz w:val="22"/>
+          <w:szCs w:val="22"/>
+        </w:rPr>
+      </w:pPr>
+    </w:p>
+    <w:p>
+      <w:pPr>
+        <w:numPr>
+          <w:ilvl w:val="0"/>
+          <w:numId w:val="3"/>
+        </w:numPr>
+        <w:rPr>
+          <w:rFonts w:ascii="Cambria" w:hAnsi="Cambria"/>
+          <w:sz w:val="22"/>
+          <w:szCs w:val="22"/>
+        </w:rPr>
+      </w:pPr>
+      <w:r>
+        <w:rPr>
+          <w:rFonts w:ascii="Cambria" w:hAnsi="Cambria"/>
+          <w:sz w:val="22"/>
+          <w:szCs w:val="22"/>
+        </w:rPr>
+        <w:t xml:space="preserve">Why is </w:t>
+      </w:r>
+      <w:r>
+        <w:rPr>
+          <w:rFonts w:ascii="Cambria" w:hAnsi="Cambria" w:cs="Courier New"/>
+          <w:sz w:val="22"/>
+          <w:szCs w:val="22"/>
+        </w:rPr>
+        <w:t>Device</w:t>
+      </w:r>
+      <w:r>
+        <w:rPr>
+          <w:rFonts w:ascii="Cambria" w:hAnsi="Cambria"/>
+          <w:sz w:val="22"/>
+          <w:szCs w:val="22"/>
+        </w:rPr>
+        <w:t xml:space="preserve"> defined as an abstract class? </w:t>
+      </w:r>
+    </w:p>
+    <w:p>
+      <w:pPr>
+        <w:numPr>
+          <w:ilvl w:val="0"/>
+          <w:numId w:val="3"/>
+        </w:numPr>
+        <w:rPr>
+          <w:rFonts w:ascii="Cambria" w:hAnsi="Cambria"/>
+          <w:sz w:val="22"/>
+          <w:szCs w:val="22"/>
+        </w:rPr>
+      </w:pPr>
+      <w:r>
+        <w:rPr>
+          <w:rFonts w:ascii="Cambria" w:hAnsi="Cambria"/>
+          <w:sz w:val="22"/>
+          <w:szCs w:val="22"/>
+        </w:rPr>
+        <w:t xml:space="preserve">How do the </w:t>
+      </w:r>
+      <w:r>
+        <w:rPr>
+          <w:rFonts w:ascii="Cambria" w:hAnsi="Cambria" w:cs="Courier New"/>
+          <w:sz w:val="22"/>
+          <w:szCs w:val="22"/>
+        </w:rPr>
+        <w:t>Networked</w:t>
+      </w:r>
+      <w:r>
+        <w:rPr>
+          <w:rFonts w:ascii="Cambria" w:hAnsi="Cambria"/>
+          <w:sz w:val="22"/>
+          <w:szCs w:val="22"/>
+        </w:rPr>
+        <w:t xml:space="preserve"> and </w:t>
+      </w:r>
+      <w:proofErr w:type="spellStart"/>
+      <w:r>
+        <w:rPr>
+          <w:rFonts w:ascii="Cambria" w:hAnsi="Cambria" w:cs="Courier New"/>
+          <w:sz w:val="22"/>
+          <w:szCs w:val="22"/>
+        </w:rPr>
+        <w:t>BatteryPowered</w:t>
+      </w:r>
+      <w:proofErr w:type="spellEnd"/>
+      <w:r>
+        <w:rPr>
+          <w:rFonts w:ascii="Cambria" w:hAnsi="Cambria" w:cs="Courier New"/>
+          <w:sz w:val="22"/>
+          <w:szCs w:val="22"/>
+        </w:rPr>
+        <w:t xml:space="preserve"> </w:t>
+      </w:r>
+      <w:r>
+        <w:rPr>
+          <w:rFonts w:ascii="Cambria" w:hAnsi="Cambria"/>
+          <w:sz w:val="22"/>
+          <w:szCs w:val="22"/>
+        </w:rPr>
+        <w:t>interfaces add behavior to your concrete classes?</w:t>
+      </w:r>
+    </w:p>
+    <w:p>
+      <w:pPr>
+        <w:numPr>
+          <w:ilvl w:val="0"/>
+          <w:numId w:val="3"/>
+        </w:numPr>
+        <w:rPr>
+          <w:rFonts w:ascii="Cambria" w:hAnsi="Cambria"/>
+          <w:sz w:val="22"/>
+          <w:szCs w:val="22"/>
+        </w:rPr>
+      </w:pPr>
+      <w:r>
+        <w:rPr>
+          <w:rFonts w:ascii="Cambria" w:hAnsi="Cambria"/>
+          <w:sz w:val="22"/>
+          <w:szCs w:val="22"/>
+        </w:rPr>
+        <w:t xml:space="preserve">Is this design an example of </w:t>
+      </w:r>
+      <w:r>
+        <w:rPr>
+          <w:rFonts w:ascii="Cambria" w:hAnsi="Cambria"/>
+          <w:i/>
+          <w:iCs/>
+          <w:sz w:val="22"/>
+          <w:szCs w:val="22"/>
+        </w:rPr>
+        <w:t>multiple inheritance</w:t>
+      </w:r>
+      <w:r>
+        <w:rPr>
+          <w:rFonts w:ascii="Cambria" w:hAnsi="Cambria"/>
+          <w:sz w:val="22"/>
+          <w:szCs w:val="22"/>
+        </w:rPr>
+        <w:t xml:space="preserve"> in Java? Explain why or why not.</w:t>
+      </w:r>
+    </w:p>
+    <w:p>
+      <w:pPr>
+        <w:pStyle w:val="Heading3"/>
+        <w:rPr>
+          <w:rFonts w:ascii="Cambria" w:hAnsi="Cambria"/>
+          <w:sz w:val="22"/>
+          <w:szCs w:val="22"/>
+        </w:rPr>
+      </w:pPr>
+      <w:r>
+        <w:rPr>
+          <w:rFonts w:ascii="Cambria" w:hAnsi="Cambria"/>
+          <w:sz w:val="22"/>
+          <w:szCs w:val="22"/>
+        </w:rPr>
+        <w:t>Answers</w:t>
+      </w:r>
+    </w:p>
+    <w:p>
+      <w:pPr>
+        <w:pStyle w:val="NormalWeb"/>
+        <w:numPr>
+          <w:ilvl w:val="0"/>
+          <w:numId w:val="4"/>
+        </w:numPr>
+        <w:rPr>
+          <w:rFonts w:ascii="Cambria" w:hAnsi="Cambria"/>
+          <w:sz w:val="22"/>
+          <w:szCs w:val="22"/>
+        </w:rPr>
+      </w:pPr>
+      <w:r>
+        <w:rPr>
+          <w:rFonts w:ascii="Cambria" w:hAnsi="Cambria"/>
+          <w:sz w:val="22"/>
+          <w:szCs w:val="22"/>
+        </w:rPr>
+        <w:t xml:space="preserve">The </w:t>
+      </w:r>
+      <w:r>
+        <w:rPr>
+          <w:rStyle w:val="HTMLCode"/>
+          <w:rFonts w:ascii="Cambria" w:hAnsi="Cambria"/>
+          <w:b/>
+          <w:bCs/>
+          <w:sz w:val="22"/>
+          <w:szCs w:val="22"/>
+        </w:rPr>
+        <w:t>Device</w:t>
+      </w:r>
+      <w:r>
+        <w:rPr>
+          <w:rFonts w:ascii="Cambria" w:hAnsi="Cambria"/>
+          <w:sz w:val="22"/>
+          <w:szCs w:val="22"/>
+        </w:rPr>
+        <w:t xml:space="preserve"> class is defined as an abstract class because it represents shared characteristics and behavior</w:t>
+      </w:r>
+      <w:r>
+        <w:rPr>
+          <w:rFonts w:ascii="Cambria" w:hAnsi="Cambria"/>
+          <w:sz w:val="22"/>
+          <w:szCs w:val="22"/>
+        </w:rPr>
+        <w:t>s</w:t>
+      </w:r>
+      <w:r>
+        <w:rPr>
+          <w:rFonts w:ascii="Cambria" w:hAnsi="Cambria"/>
+          <w:sz w:val="22"/>
+          <w:szCs w:val="22"/>
+        </w:rPr>
+        <w:t xml:space="preserve"> like </w:t>
+      </w:r>
+      <w:r>
+        <w:rPr>
+          <w:rStyle w:val="HTMLCode"/>
+          <w:rFonts w:ascii="Cambria" w:hAnsi="Cambria"/>
+          <w:sz w:val="22"/>
+          <w:szCs w:val="22"/>
+        </w:rPr>
+        <w:t>id</w:t>
+      </w:r>
+      <w:r>
+        <w:rPr>
+          <w:rFonts w:ascii="Cambria" w:hAnsi="Cambria"/>
+          <w:sz w:val="22"/>
+          <w:szCs w:val="22"/>
+        </w:rPr>
+        <w:t xml:space="preserve">, </w:t>
+      </w:r>
+      <w:r>
+        <w:rPr>
+          <w:rStyle w:val="HTMLCode"/>
+          <w:rFonts w:ascii="Cambria" w:hAnsi="Cambria"/>
+          <w:sz w:val="22"/>
+          <w:szCs w:val="22"/>
+        </w:rPr>
+        <w:t>location</w:t>
+      </w:r>
+      <w:r>
+        <w:rPr>
+          <w:rFonts w:ascii="Cambria" w:hAnsi="Cambria"/>
+          <w:sz w:val="22"/>
+          <w:szCs w:val="22"/>
+        </w:rPr>
+        <w:t xml:space="preserve">, and </w:t>
+      </w:r>
+      <w:proofErr w:type="gramStart"/>
+      <w:r>
+        <w:rPr>
+          <w:rStyle w:val="HTMLCode"/>
+          <w:rFonts w:ascii="Cambria" w:hAnsi="Cambria"/>
+          <w:sz w:val="22"/>
+          <w:szCs w:val="22"/>
+        </w:rPr>
+        <w:t>heartbeat(</w:t>
+      </w:r>
+      <w:proofErr w:type="gramEnd"/>
+      <w:r>
+        <w:rPr>
+          <w:rStyle w:val="HTMLCode"/>
+          <w:rFonts w:ascii="Cambria" w:hAnsi="Cambria"/>
+          <w:sz w:val="22"/>
+          <w:szCs w:val="22"/>
+        </w:rPr>
+        <w:t>)</w:t>
+      </w:r>
+      <w:r>
+        <w:rPr>
+          <w:rFonts w:ascii="Cambria" w:hAnsi="Cambria"/>
+          <w:sz w:val="22"/>
+          <w:szCs w:val="22"/>
+        </w:rPr>
+        <w:t>,</w:t>
+      </w:r>
+      <w:r>
+        <w:rPr>
+          <w:rFonts w:ascii="Cambria" w:hAnsi="Cambria"/>
+          <w:sz w:val="22"/>
+          <w:szCs w:val="22"/>
+        </w:rPr>
+        <w:t xml:space="preserve"> that all devices inherit</w:t>
+      </w:r>
+      <w:r>
+        <w:rPr>
+          <w:rFonts w:ascii="Cambria" w:hAnsi="Cambria"/>
+          <w:sz w:val="22"/>
+          <w:szCs w:val="22"/>
+        </w:rPr>
+        <w:t xml:space="preserve"> </w:t>
+      </w:r>
+      <w:r>
+        <w:rPr>
+          <w:rFonts w:ascii="Cambria" w:hAnsi="Cambria"/>
+          <w:sz w:val="22"/>
+          <w:szCs w:val="22"/>
+        </w:rPr>
+        <w:t xml:space="preserve">but it leaves specific implementation details like </w:t>
+      </w:r>
+      <w:proofErr w:type="spellStart"/>
+      <w:r>
+        <w:rPr>
+          <w:rStyle w:val="HTMLCode"/>
+          <w:rFonts w:ascii="Cambria" w:hAnsi="Cambria"/>
+          <w:sz w:val="22"/>
+          <w:szCs w:val="22"/>
+        </w:rPr>
+        <w:t>getStatus</w:t>
+      </w:r>
+      <w:proofErr w:type="spellEnd"/>
+      <w:r>
+        <w:rPr>
+          <w:rStyle w:val="HTMLCode"/>
+          <w:rFonts w:ascii="Cambria" w:hAnsi="Cambria"/>
+          <w:sz w:val="22"/>
+          <w:szCs w:val="22"/>
+        </w:rPr>
+        <w:t>()</w:t>
+      </w:r>
+      <w:r>
+        <w:rPr>
+          <w:rFonts w:ascii="Cambria" w:hAnsi="Cambria"/>
+          <w:sz w:val="22"/>
+          <w:szCs w:val="22"/>
+        </w:rPr>
+        <w:t xml:space="preserve"> to concrete subclasses. </w:t>
+      </w:r>
+    </w:p>
+    <w:p>
+      <w:pPr>
+        <w:pStyle w:val="NormalWeb"/>
+        <w:numPr>
+          <w:ilvl w:val="0"/>
+          <w:numId w:val="4"/>
+        </w:numPr>
+        <w:rPr>
+          <w:rFonts w:ascii="Cambria" w:hAnsi="Cambria"/>
+          <w:sz w:val="22"/>
+          <w:szCs w:val="22"/>
+        </w:rPr>
+      </w:pPr>
+      <w:r>
+        <w:rPr>
+          <w:rFonts w:ascii="Cambria" w:hAnsi="Cambria"/>
+          <w:sz w:val="22"/>
+          <w:szCs w:val="22"/>
+        </w:rPr>
+        <w:t xml:space="preserve">The </w:t>
+      </w:r>
+      <w:r>
+        <w:rPr>
+          <w:rStyle w:val="HTMLCode"/>
+          <w:rFonts w:ascii="Cambria" w:hAnsi="Cambria"/>
+          <w:b/>
+          <w:bCs/>
+          <w:sz w:val="22"/>
+          <w:szCs w:val="22"/>
+        </w:rPr>
+        <w:t>Networked</w:t>
+      </w:r>
+      <w:r>
+        <w:rPr>
+          <w:rFonts w:ascii="Cambria" w:hAnsi="Cambria"/>
+          <w:sz w:val="22"/>
+          <w:szCs w:val="22"/>
+        </w:rPr>
+        <w:t xml:space="preserve"> and </w:t>
+      </w:r>
+      <w:proofErr w:type="spellStart"/>
+      <w:r>
+        <w:rPr>
+          <w:rStyle w:val="HTMLCode"/>
+          <w:rFonts w:ascii="Cambria" w:hAnsi="Cambria"/>
+          <w:b/>
+          <w:bCs/>
+          <w:sz w:val="22"/>
+          <w:szCs w:val="22"/>
+        </w:rPr>
+        <w:t>BatteryPowered</w:t>
+      </w:r>
+      <w:proofErr w:type="spellEnd"/>
+      <w:r>
+        <w:rPr>
+          <w:rFonts w:ascii="Cambria" w:hAnsi="Cambria"/>
+          <w:sz w:val="22"/>
+          <w:szCs w:val="22"/>
+        </w:rPr>
+        <w:t xml:space="preserve"> interfaces add </w:t>
+      </w:r>
+      <w:r>
+        <w:rPr>
+          <w:rFonts w:ascii="Cambria" w:hAnsi="Cambria"/>
+          <w:sz w:val="22"/>
+          <w:szCs w:val="22"/>
+        </w:rPr>
+        <w:t xml:space="preserve">a </w:t>
+      </w:r>
+      <w:r>
+        <w:rPr>
+          <w:rFonts w:ascii="Cambria" w:hAnsi="Cambria"/>
+          <w:sz w:val="22"/>
+          <w:szCs w:val="22"/>
+        </w:rPr>
+        <w:t xml:space="preserve">flexible, </w:t>
+      </w:r>
+      <w:proofErr w:type="gramStart"/>
+      <w:r>
+        <w:rPr>
+          <w:rFonts w:ascii="Cambria" w:hAnsi="Cambria"/>
+          <w:sz w:val="22"/>
+          <w:szCs w:val="22"/>
+        </w:rPr>
+        <w:t>behavior</w:t>
+      </w:r>
+      <w:r>
+        <w:rPr>
+          <w:rFonts w:ascii="Cambria" w:hAnsi="Cambria"/>
+          <w:sz w:val="22"/>
+          <w:szCs w:val="22"/>
+        </w:rPr>
+        <w:t xml:space="preserve"> </w:t>
+      </w:r>
+      <w:r>
+        <w:rPr>
+          <w:rFonts w:ascii="Cambria" w:hAnsi="Cambria"/>
+          <w:sz w:val="22"/>
+          <w:szCs w:val="22"/>
+        </w:rPr>
+        <w:t>based</w:t>
+      </w:r>
+      <w:proofErr w:type="gramEnd"/>
+      <w:r>
+        <w:rPr>
+          <w:rFonts w:ascii="Cambria" w:hAnsi="Cambria"/>
+          <w:sz w:val="22"/>
+          <w:szCs w:val="22"/>
+        </w:rPr>
+        <w:t xml:space="preserve"> functionality that allows classes to support network connectivity and battery management without forcing unrelated classes to inherit them. </w:t>
+      </w:r>
+    </w:p>
+    <w:p>
+      <w:pPr>
+        <w:pStyle w:val="NormalWeb"/>
+        <w:numPr>
+          <w:ilvl w:val="0"/>
+          <w:numId w:val="4"/>
+        </w:numPr>
+        <w:rPr>
+          <w:rFonts w:ascii="Cambria" w:hAnsi="Cambria"/>
+          <w:sz w:val="22"/>
+          <w:szCs w:val="22"/>
+        </w:rPr>
+      </w:pPr>
+      <w:r>
+        <w:rPr>
+          <w:rFonts w:ascii="Cambria" w:hAnsi="Cambria"/>
+          <w:sz w:val="22"/>
+          <w:szCs w:val="22"/>
+        </w:rPr>
+        <w:t xml:space="preserve">This design is </w:t>
+      </w:r>
+      <w:r>
+        <w:rPr>
+          <w:rStyle w:val="Strong"/>
+          <w:rFonts w:ascii="Cambria" w:hAnsi="Cambria"/>
+          <w:b w:val="0"/>
+          <w:bCs w:val="0"/>
+          <w:sz w:val="22"/>
+          <w:szCs w:val="22"/>
+        </w:rPr>
+        <w:t>not</w:t>
+      </w:r>
+      <w:r>
+        <w:rPr>
+          <w:rFonts w:ascii="Cambria" w:hAnsi="Cambria"/>
+          <w:sz w:val="22"/>
+          <w:szCs w:val="22"/>
+        </w:rPr>
+        <w:t xml:space="preserve"> an example of multiple inheritance in Java</w:t>
+      </w:r>
+      <w:r>
+        <w:rPr>
+          <w:rFonts w:ascii="Cambria" w:hAnsi="Cambria"/>
+          <w:sz w:val="22"/>
+          <w:szCs w:val="22"/>
+        </w:rPr>
+        <w:t xml:space="preserve"> </w:t>
+      </w:r>
+      <w:r>
+        <w:rPr>
+          <w:rFonts w:ascii="Cambria" w:hAnsi="Cambria"/>
+          <w:sz w:val="22"/>
+          <w:szCs w:val="22"/>
+        </w:rPr>
+        <w:t>because Java only allows single inheritance for classes</w:t>
+      </w:r>
+      <w:r>
+        <w:rPr>
+          <w:rFonts w:ascii="Cambria" w:hAnsi="Cambria"/>
+          <w:sz w:val="22"/>
+          <w:szCs w:val="22"/>
+        </w:rPr>
+        <w:t>. I</w:t>
+      </w:r>
+      <w:r>
+        <w:rPr>
+          <w:rFonts w:ascii="Cambria" w:hAnsi="Cambria"/>
+          <w:sz w:val="22"/>
+          <w:szCs w:val="22"/>
+        </w:rPr>
+        <w:t>nterfaces define behaviors that can be implemented by multiple unrelated classes.</w:t>
+      </w:r>
+    </w:p>
+    <w:p>
+      <w:pPr>
+        <w:spacing w:before="100" w:beforeAutospacing="1" w:after="100" w:afterAutospacing="1"/>
+        <w:rPr>
+          <w:rStyle w:val="Strong"/>
+          <w:rFonts w:ascii="Cambria" w:hAnsi="Cambria"/>
+          <w:sz w:val="22"/>
+          <w:szCs w:val="22"/>
+        </w:rPr>
+      </w:pPr>
+      <w:r>
+        <w:rPr>
+          <w:rStyle w:val="Strong"/>
+          <w:rFonts w:ascii="Cambria" w:hAnsi="Cambria"/>
+          <w:sz w:val="22"/>
+          <w:szCs w:val="22"/>
+        </w:rPr>
+        <w:t>Question 5</w:t>
+      </w:r>
+      <w:r>
+        <w:rPr>
+          <w:rStyle w:val="Strong"/>
+          <w:rFonts w:ascii="Cambria" w:hAnsi="Cambria"/>
+          <w:sz w:val="22"/>
+          <w:szCs w:val="22"/>
+        </w:rPr>
+        <w:t xml:space="preserve"> (10 Points)</w:t>
+      </w:r>
+    </w:p>
+    <w:p>
+      <w:pPr>
+        <w:spacing w:before="100" w:beforeAutospacing="1" w:after="100" w:afterAutospacing="1"/>
+        <w:rPr>
+          <w:rFonts w:ascii="Cambria" w:hAnsi="Cambria"/>
+          <w:sz w:val="22"/>
+          <w:szCs w:val="22"/>
+        </w:rPr>
+      </w:pPr>
+      <w:r>
+        <w:rPr>
+          <w:rFonts w:ascii="Cambria" w:hAnsi="Cambria"/>
+          <w:sz w:val="22"/>
+          <w:szCs w:val="22"/>
+        </w:rPr>
+        <w:t xml:space="preserve">Discuss your personal experience using </w:t>
+      </w:r>
+      <w:r>
+        <w:rPr>
+          <w:rFonts w:ascii="Cambria" w:hAnsi="Cambria"/>
+          <w:b/>
+          <w:bCs/>
+          <w:sz w:val="22"/>
+          <w:szCs w:val="22"/>
+        </w:rPr>
+        <w:t>AI tools</w:t>
+      </w:r>
+      <w:r>
+        <w:rPr>
+          <w:rFonts w:ascii="Cambria" w:hAnsi="Cambria"/>
+          <w:sz w:val="22"/>
+          <w:szCs w:val="22"/>
+        </w:rPr>
+        <w:t xml:space="preserve"> (such as </w:t>
+      </w:r>
+      <w:proofErr w:type="spellStart"/>
+      <w:r>
+        <w:rPr>
+          <w:rFonts w:ascii="Cambria" w:hAnsi="Cambria"/>
+          <w:sz w:val="22"/>
+          <w:szCs w:val="22"/>
+        </w:rPr>
+        <w:t>ChatGPT</w:t>
+      </w:r>
+      <w:proofErr w:type="spellEnd"/>
+      <w:r>
+        <w:rPr>
+          <w:rFonts w:ascii="Cambria" w:hAnsi="Cambria"/>
+          <w:sz w:val="22"/>
+          <w:szCs w:val="22"/>
+        </w:rPr>
+        <w:t>, GitHub Copilot, or others) before and during this course.</w:t>
+      </w:r>
+      <w:r>
+        <w:rPr>
+          <w:rFonts w:ascii="Cambria" w:hAnsi="Cambria"/>
+          <w:sz w:val="22"/>
+          <w:szCs w:val="22"/>
+        </w:rPr>
+        <w:br/>
+        <w:t>In your response, address the following points:</w:t>
+      </w:r>
+    </w:p>
+    <w:p>
+      <w:pPr>
+        <w:numPr>
+          <w:ilvl w:val="0"/>
+          <w:numId w:val="5"/>
+        </w:numPr>
+        <w:spacing w:before="100" w:beforeAutospacing="1" w:after="100" w:afterAutospacing="1"/>
+        <w:rPr>
+          <w:rFonts w:ascii="Cambria" w:hAnsi="Cambria"/>
+          <w:sz w:val="22"/>
+          <w:szCs w:val="22"/>
+        </w:rPr>
+      </w:pPr>
+      <w:r>
+        <w:rPr>
+          <w:rFonts w:ascii="Cambria" w:hAnsi="Cambria"/>
+          <w:sz w:val="22"/>
+          <w:szCs w:val="22"/>
+        </w:rPr>
+        <w:t>How have you used AI to support your learning or programming in this course?</w:t>
+      </w:r>
+    </w:p>
+    <w:p>
+      <w:pPr>
+        <w:numPr>
+          <w:ilvl w:val="0"/>
+          <w:numId w:val="5"/>
+        </w:numPr>
+        <w:spacing w:before="100" w:beforeAutospacing="1" w:after="100" w:afterAutospacing="1"/>
+        <w:rPr>
+          <w:rFonts w:ascii="Cambria" w:hAnsi="Cambria"/>
+          <w:sz w:val="22"/>
+          <w:szCs w:val="22"/>
+        </w:rPr>
+      </w:pPr>
+      <w:r>
+        <w:rPr>
+          <w:rFonts w:ascii="Cambria" w:hAnsi="Cambria"/>
+          <w:sz w:val="22"/>
+          <w:szCs w:val="22"/>
+        </w:rPr>
+        <w:t>What benefits or limitations did you encounter?</w:t>
+      </w:r>
+    </w:p>
+    <w:p>
+      <w:pPr>
+        <w:numPr>
+          <w:ilvl w:val="0"/>
+          <w:numId w:val="5"/>
+        </w:numPr>
+        <w:spacing w:before="100" w:beforeAutospacing="1" w:after="100" w:afterAutospacing="1"/>
+        <w:rPr>
+          <w:rFonts w:ascii="Cambria" w:hAnsi="Cambria"/>
+          <w:sz w:val="22"/>
+          <w:szCs w:val="22"/>
+        </w:rPr>
+      </w:pPr>
+      <w:r>
+        <w:rPr>
+          <w:rFonts w:ascii="Cambria" w:hAnsi="Cambria"/>
+          <w:sz w:val="22"/>
+          <w:szCs w:val="22"/>
+        </w:rPr>
+        <w:t xml:space="preserve">Looking ahead, how do you expect AI to influence the way you solve problems </w:t>
+      </w:r>
+      <w:r>
+        <w:rPr>
+          <w:rFonts w:ascii="Cambria" w:hAnsi="Cambria"/>
+          <w:b/>
+          <w:bCs/>
+          <w:sz w:val="22"/>
+          <w:szCs w:val="22"/>
+        </w:rPr>
+        <w:t>academically or professionally</w:t>
+      </w:r>
+      <w:r>
+        <w:rPr>
+          <w:rFonts w:ascii="Cambria" w:hAnsi="Cambria"/>
+          <w:sz w:val="22"/>
+          <w:szCs w:val="22"/>
+        </w:rPr>
+        <w:t>?</w:t>
+      </w:r>
+    </w:p>
+    <w:p>
+      <w:pPr>
+        <w:spacing w:before="100" w:beforeAutospacing="1" w:after="100" w:afterAutospacing="1"/>
+        <w:ind w:left="360"/>
+        <w:rPr>
+          <w:rFonts w:ascii="Cambria" w:hAnsi="Cambria"/>
+          <w:sz w:val="22"/>
+          <w:szCs w:val="22"/>
+        </w:rPr>
+      </w:pPr>
+      <w:r>
+        <w:rPr>
+          <w:rFonts w:ascii="Cambria" w:hAnsi="Cambria"/>
+          <w:sz w:val="22"/>
+          <w:szCs w:val="22"/>
+        </w:rPr>
+        <w:lastRenderedPageBreak/>
+        <w:t xml:space="preserve">Your answer should be </w:t>
+      </w:r>
+      <w:r>
+        <w:rPr>
+          <w:rFonts w:ascii="Cambria" w:hAnsi="Cambria"/>
+          <w:b/>
+          <w:bCs/>
+          <w:sz w:val="22"/>
+          <w:szCs w:val="22"/>
+        </w:rPr>
+        <w:t>1–2 well-developed paragraphs.</w:t>
+      </w:r>
+    </w:p>
+    <w:p>
+      <w:pPr>
+        <w:pStyle w:val="Heading3"/>
+        <w:rPr>
+          <w:rFonts w:ascii="Cambria" w:hAnsi="Cambria"/>
+          <w:sz w:val="22"/>
+          <w:szCs w:val="22"/>
+        </w:rPr>
+      </w:pPr>
+      <w:r>
+        <w:rPr>
+          <w:rStyle w:val="Strong"/>
+          <w:rFonts w:ascii="Cambria" w:hAnsi="Cambria"/>
+          <w:b/>
+          <w:bCs/>
+          <w:sz w:val="22"/>
+          <w:szCs w:val="22"/>
+        </w:rPr>
+        <w:t>Reflection on AI Use in Learning and Problem Solving</w:t>
+      </w:r>
+    </w:p>
+    <w:p>
+      <w:pPr>
+        <w:pStyle w:val="NormalWeb"/>
+        <w:rPr>
+          <w:rFonts w:ascii="Cambria" w:hAnsi="Cambria"/>
+          <w:sz w:val="22"/>
+          <w:szCs w:val="22"/>
+        </w:rPr>
+      </w:pPr>
+      <w:r>
+        <w:rPr>
+          <w:rFonts w:ascii="Cambria" w:hAnsi="Cambria"/>
+          <w:sz w:val="22"/>
+          <w:szCs w:val="22"/>
+        </w:rPr>
+        <w:t xml:space="preserve">Throughout this course, I </w:t>
+      </w:r>
+      <w:r>
+        <w:rPr>
+          <w:rFonts w:ascii="Cambria" w:hAnsi="Cambria"/>
+          <w:sz w:val="22"/>
+          <w:szCs w:val="22"/>
+        </w:rPr>
+        <w:t xml:space="preserve">have </w:t>
+      </w:r>
+      <w:r>
+        <w:rPr>
+          <w:rFonts w:ascii="Cambria" w:hAnsi="Cambria"/>
+          <w:sz w:val="22"/>
+          <w:szCs w:val="22"/>
+        </w:rPr>
+        <w:t xml:space="preserve">used AI tools such as </w:t>
+      </w:r>
+      <w:proofErr w:type="spellStart"/>
+      <w:r>
+        <w:rPr>
+          <w:rFonts w:ascii="Cambria" w:hAnsi="Cambria"/>
+          <w:sz w:val="22"/>
+          <w:szCs w:val="22"/>
+        </w:rPr>
+        <w:t>ChatGPT</w:t>
+      </w:r>
+      <w:proofErr w:type="spellEnd"/>
+      <w:r>
+        <w:rPr>
+          <w:rFonts w:ascii="Cambria" w:hAnsi="Cambria"/>
+          <w:sz w:val="22"/>
+          <w:szCs w:val="22"/>
+        </w:rPr>
+        <w:t xml:space="preserve"> </w:t>
+      </w:r>
+      <w:r>
+        <w:rPr>
+          <w:rFonts w:ascii="Cambria" w:hAnsi="Cambria"/>
+          <w:sz w:val="22"/>
+          <w:szCs w:val="22"/>
+        </w:rPr>
+        <w:t xml:space="preserve">and Grok AI </w:t>
+      </w:r>
+      <w:r>
+        <w:rPr>
+          <w:rFonts w:ascii="Cambria" w:hAnsi="Cambria"/>
+          <w:sz w:val="22"/>
+          <w:szCs w:val="22"/>
+        </w:rPr>
+        <w:t xml:space="preserve">to support my understanding of </w:t>
+      </w:r>
+      <w:r>
+        <w:rPr>
+          <w:rFonts w:ascii="Cambria" w:hAnsi="Cambria"/>
+          <w:sz w:val="22"/>
+          <w:szCs w:val="22"/>
+        </w:rPr>
+        <w:t xml:space="preserve">several </w:t>
+      </w:r>
+      <w:r>
+        <w:rPr>
+          <w:rFonts w:ascii="Cambria" w:hAnsi="Cambria"/>
+          <w:sz w:val="22"/>
+          <w:szCs w:val="22"/>
+        </w:rPr>
+        <w:t xml:space="preserve">Java concepts like inheritance, composition, and CRC card structure. These tools helped me </w:t>
+      </w:r>
+      <w:r>
+        <w:rPr>
+          <w:rFonts w:ascii="Cambria" w:hAnsi="Cambria"/>
+          <w:sz w:val="22"/>
+          <w:szCs w:val="22"/>
+        </w:rPr>
+        <w:t xml:space="preserve">understand and </w:t>
+      </w:r>
+      <w:r>
+        <w:rPr>
+          <w:rFonts w:ascii="Cambria" w:hAnsi="Cambria"/>
+          <w:sz w:val="22"/>
+          <w:szCs w:val="22"/>
+        </w:rPr>
+        <w:t>clarify syntax errors, review lecture topics, and double</w:t>
+      </w:r>
+      <w:r>
+        <w:rPr>
+          <w:rFonts w:ascii="Cambria" w:hAnsi="Cambria"/>
+          <w:sz w:val="22"/>
+          <w:szCs w:val="22"/>
+        </w:rPr>
+        <w:t xml:space="preserve"> </w:t>
+      </w:r>
+      <w:r>
+        <w:rPr>
+          <w:rFonts w:ascii="Cambria" w:hAnsi="Cambria"/>
+          <w:sz w:val="22"/>
+          <w:szCs w:val="22"/>
+        </w:rPr>
+        <w:t xml:space="preserve">check my reasoning before finalizing </w:t>
+      </w:r>
+      <w:r>
+        <w:rPr>
+          <w:rFonts w:ascii="Cambria" w:hAnsi="Cambria"/>
+          <w:sz w:val="22"/>
+          <w:szCs w:val="22"/>
+        </w:rPr>
+        <w:t xml:space="preserve">my </w:t>
+      </w:r>
+      <w:r>
+        <w:rPr>
+          <w:rFonts w:ascii="Cambria" w:hAnsi="Cambria"/>
+          <w:sz w:val="22"/>
+          <w:szCs w:val="22"/>
+        </w:rPr>
+        <w:t>code</w:t>
+      </w:r>
+      <w:r>
+        <w:rPr>
+          <w:rFonts w:ascii="Cambria" w:hAnsi="Cambria"/>
+          <w:sz w:val="22"/>
+          <w:szCs w:val="22"/>
+        </w:rPr>
+        <w:t>s</w:t>
+      </w:r>
+      <w:r>
+        <w:rPr>
+          <w:rFonts w:ascii="Cambria" w:hAnsi="Cambria"/>
+          <w:sz w:val="22"/>
+          <w:szCs w:val="22"/>
+        </w:rPr>
+        <w:t xml:space="preserve">. AI </w:t>
+      </w:r>
+      <w:r>
+        <w:rPr>
+          <w:rFonts w:ascii="Cambria" w:hAnsi="Cambria"/>
+          <w:sz w:val="22"/>
+          <w:szCs w:val="22"/>
+        </w:rPr>
+        <w:t xml:space="preserve">has helped </w:t>
+      </w:r>
+      <w:r>
+        <w:rPr>
+          <w:rFonts w:ascii="Cambria" w:hAnsi="Cambria"/>
+          <w:sz w:val="22"/>
+          <w:szCs w:val="22"/>
+        </w:rPr>
+        <w:t>me to test my logic and understand how object-oriented design principles apply in real programming tasks.</w:t>
+      </w:r>
+    </w:p>
+    <w:p>
+      <w:pPr>
+        <w:pStyle w:val="NormalWeb"/>
+        <w:rPr>
+          <w:rFonts w:ascii="Cambria" w:hAnsi="Cambria"/>
+          <w:sz w:val="22"/>
+          <w:szCs w:val="22"/>
+        </w:rPr>
+      </w:pPr>
+      <w:r>
+        <w:rPr>
+          <w:rFonts w:ascii="Cambria" w:hAnsi="Cambria"/>
+          <w:sz w:val="22"/>
+          <w:szCs w:val="22"/>
+        </w:rPr>
+        <w:t>One major benefit I experienced was</w:t>
+      </w:r>
+      <w:r>
+        <w:rPr>
+          <w:rFonts w:ascii="Cambria" w:hAnsi="Cambria"/>
+          <w:sz w:val="22"/>
+          <w:szCs w:val="22"/>
+        </w:rPr>
+        <w:t xml:space="preserve"> the</w:t>
+      </w:r>
+      <w:r>
+        <w:rPr>
+          <w:rFonts w:ascii="Cambria" w:hAnsi="Cambria"/>
+          <w:sz w:val="22"/>
+          <w:szCs w:val="22"/>
+        </w:rPr>
+        <w:t xml:space="preserve"> immediate feedback</w:t>
+      </w:r>
+      <w:r>
+        <w:rPr>
+          <w:rFonts w:ascii="Cambria" w:hAnsi="Cambria"/>
+          <w:sz w:val="22"/>
+          <w:szCs w:val="22"/>
+        </w:rPr>
+        <w:t xml:space="preserve"> that I was getting, </w:t>
+      </w:r>
+      <w:r>
+        <w:rPr>
+          <w:rFonts w:ascii="Cambria" w:hAnsi="Cambria"/>
+          <w:sz w:val="22"/>
+          <w:szCs w:val="22"/>
+        </w:rPr>
+        <w:t>AI made it easier to understand why my approach worked or failed without waiting</w:t>
+      </w:r>
+      <w:r>
+        <w:rPr>
+          <w:rFonts w:ascii="Cambria" w:hAnsi="Cambria"/>
+          <w:sz w:val="22"/>
+          <w:szCs w:val="22"/>
+        </w:rPr>
+        <w:t xml:space="preserve"> till class arrives to understand it</w:t>
+      </w:r>
+      <w:r>
+        <w:rPr>
+          <w:rFonts w:ascii="Cambria" w:hAnsi="Cambria"/>
+          <w:sz w:val="22"/>
+          <w:szCs w:val="22"/>
+        </w:rPr>
+        <w:t xml:space="preserve">. However, I also learned that depending on it too much can weaken my debugging skills, so I always verified results by compiling, running, and testing </w:t>
+      </w:r>
+      <w:r>
+        <w:rPr>
+          <w:rFonts w:ascii="Cambria" w:hAnsi="Cambria"/>
+          <w:sz w:val="22"/>
+          <w:szCs w:val="22"/>
+        </w:rPr>
+        <w:t xml:space="preserve">it </w:t>
+      </w:r>
+      <w:r>
+        <w:rPr>
+          <w:rFonts w:ascii="Cambria" w:hAnsi="Cambria"/>
+          <w:sz w:val="22"/>
+          <w:szCs w:val="22"/>
+        </w:rPr>
+        <w:t>on my own. Going forward, I plan to use AI as a structured learning assistant for brainstorming and review, but never as a substitute for critical thinking. Professionally, I expect it to become an essential tool for code documentation, design reviews, and fast iteration on software solutions.</w:t>
+      </w:r>
+    </w:p>
+    <w:p>
+      <w:pPr>
+        <w:rPr>
+          <w:rFonts w:ascii="Cambria" w:hAnsi="Cambria"/>
+          <w:b/>
+          <w:bCs/>
+          <w:sz w:val="22"/>
+          <w:szCs w:val="22"/>
         </w:rPr>
       </w:pPr>
     </w:p>
@@ -3904,6 +5569,119 @@
     </w:lvl>
   </w:abstractNum>
   <w:abstractNum w:abstractNumId="1" w15:restartNumberingAfterBreak="0">
+    <w:nsid w:val="2AF94724"/>
+    <w:multiLevelType w:val="multilevel"/>
+    <w:tmpl w:val="CBE47EDE"/>
+    <w:lvl w:ilvl="0">
+      <w:start w:val="1"/>
+      <w:numFmt w:val="decimal"/>
+      <w:lvlText w:val="%1."/>
+      <w:lvlJc w:val="left"/>
+      <w:pPr>
+        <w:tabs>
+          <w:tab w:val="num" w:pos="720"/>
+        </w:tabs>
+        <w:ind w:left="720" w:hanging="360"/>
+      </w:pPr>
+    </w:lvl>
+    <w:lvl w:ilvl="1" w:tentative="1">
+      <w:start w:val="1"/>
+      <w:numFmt w:val="decimal"/>
+      <w:lvlText w:val="%2."/>
+      <w:lvlJc w:val="left"/>
+      <w:pPr>
+        <w:tabs>
+          <w:tab w:val="num" w:pos="1440"/>
+        </w:tabs>
+        <w:ind w:left="1440" w:hanging="360"/>
+      </w:pPr>
+    </w:lvl>
+    <w:lvl w:ilvl="2" w:tentative="1">
+      <w:start w:val="1"/>
+      <w:numFmt w:val="decimal"/>
+      <w:lvlText w:val="%3."/>
+      <w:lvlJc w:val="left"/>
+      <w:pPr>
+        <w:tabs>
+          <w:tab w:val="num" w:pos="2160"/>
+        </w:tabs>
+        <w:ind w:left="2160" w:hanging="360"/>
+      </w:pPr>
+    </w:lvl>
+    <w:lvl w:ilvl="3" w:tentative="1">
+      <w:start w:val="1"/>
+      <w:numFmt w:val="decimal"/>
+      <w:lvlText w:val="%4."/>
+      <w:lvlJc w:val="left"/>
+      <w:pPr>
+        <w:tabs>
+          <w:tab w:val="num" w:pos="2880"/>
+        </w:tabs>
+        <w:ind w:left="2880" w:hanging="360"/>
+      </w:pPr>
+    </w:lvl>
+    <w:lvl w:ilvl="4" w:tentative="1">
+      <w:start w:val="1"/>
+      <w:numFmt w:val="decimal"/>
+      <w:lvlText w:val="%5."/>
+      <w:lvlJc w:val="left"/>
+      <w:pPr>
+        <w:tabs>
+          <w:tab w:val="num" w:pos="3600"/>
+        </w:tabs>
+        <w:ind w:left="3600" w:hanging="360"/>
+      </w:pPr>
+    </w:lvl>
+    <w:lvl w:ilvl="5" w:tentative="1">
+      <w:start w:val="1"/>
+      <w:numFmt w:val="decimal"/>
+      <w:lvlText w:val="%6."/>
+      <w:lvlJc w:val="left"/>
+      <w:pPr>
+        <w:tabs>
+          <w:tab w:val="num" w:pos="4320"/>
+        </w:tabs>
+        <w:ind w:left="4320" w:hanging="360"/>
+      </w:pPr>
+    </w:lvl>
+    <w:lvl w:ilvl="6" w:tentative="1">
+      <w:start w:val="1"/>
+      <w:numFmt w:val="decimal"/>
+      <w:lvlText w:val="%7."/>
+      <w:lvlJc w:val="left"/>
+      <w:pPr>
+        <w:tabs>
+          <w:tab w:val="num" w:pos="5040"/>
+        </w:tabs>
+        <w:ind w:left="5040" w:hanging="360"/>
+      </w:pPr>
+    </w:lvl>
+    <w:lvl w:ilvl="7" w:tentative="1">
+      <w:start w:val="1"/>
+      <w:numFmt w:val="decimal"/>
+      <w:lvlText w:val="%8."/>
+      <w:lvlJc w:val="left"/>
+      <w:pPr>
+        <w:tabs>
+          <w:tab w:val="num" w:pos="5760"/>
+        </w:tabs>
+        <w:ind w:left="5760" w:hanging="360"/>
+      </w:pPr>
+    </w:lvl>
+    <w:lvl w:ilvl="8" w:tentative="1">
+      <w:start w:val="1"/>
+      <w:numFmt w:val="decimal"/>
+      <w:lvlText w:val="%9."/>
+      <w:lvlJc w:val="left"/>
+      <w:pPr>
+        <w:tabs>
+          <w:tab w:val="num" w:pos="6480"/>
+        </w:tabs>
+        <w:ind w:left="6480" w:hanging="360"/>
+      </w:pPr>
+    </w:lvl>
+  </w:abstractNum>
+  <w:abstractNum w:abstractNumId="2" w15:restartNumberingAfterBreak="0">
     <w:nsid w:val="3837590B"/>
     <w:multiLevelType w:val="multilevel"/>
     <w:tmpl w:val="A2D8CA5A"/>
@@ -4052,11 +5830,246 @@
       </w:rPr>
     </w:lvl>
   </w:abstractNum>
+  <w:abstractNum w:abstractNumId="3" w15:restartNumberingAfterBreak="0">
+    <w:nsid w:val="60FC7CFE"/>
+    <w:multiLevelType w:val="hybridMultilevel"/>
+    <w:tmpl w:val="BE649800"/>
+    <w:lvl w:ilvl="0" w:tplc="04090001">
+      <w:start w:val="1"/>
+      <w:numFmt w:val="bullet"/>
+      <w:lvlText w:val=""/>
+      <w:lvlJc w:val="left"/>
+      <w:pPr>
+        <w:ind w:left="1260" w:hanging="360"/>
+      </w:pPr>
+      <w:rPr>
+        <w:rFonts w:ascii="Symbol" w:hAnsi="Symbol" w:hint="default"/>
+      </w:rPr>
+    </w:lvl>
+    <w:lvl w:ilvl="1" w:tplc="04090003" w:tentative="1">
+      <w:start w:val="1"/>
+      <w:numFmt w:val="bullet"/>
+      <w:lvlText w:val="o"/>
+      <w:lvlJc w:val="left"/>
+      <w:pPr>
+        <w:ind w:left="1440" w:hanging="360"/>
+      </w:pPr>
+      <w:rPr>
+        <w:rFonts w:ascii="Courier New" w:hAnsi="Courier New" w:cs="Courier New" w:hint="default"/>
+      </w:rPr>
+    </w:lvl>
+    <w:lvl w:ilvl="2" w:tplc="04090005" w:tentative="1">
+      <w:start w:val="1"/>
+      <w:numFmt w:val="bullet"/>
+      <w:lvlText w:val=""/>
+      <w:lvlJc w:val="left"/>
+      <w:pPr>
+        <w:ind w:left="2160" w:hanging="360"/>
+      </w:pPr>
+      <w:rPr>
+        <w:rFonts w:ascii="Wingdings" w:hAnsi="Wingdings" w:hint="default"/>
+      </w:rPr>
+    </w:lvl>
+    <w:lvl w:ilvl="3" w:tplc="04090001" w:tentative="1">
+      <w:start w:val="1"/>
+      <w:numFmt w:val="bullet"/>
+      <w:lvlText w:val=""/>
+      <w:lvlJc w:val="left"/>
+      <w:pPr>
+        <w:ind w:left="2880" w:hanging="360"/>
+      </w:pPr>
+      <w:rPr>
+        <w:rFonts w:ascii="Symbol" w:hAnsi="Symbol" w:hint="default"/>
+      </w:rPr>
+    </w:lvl>
+    <w:lvl w:ilvl="4" w:tplc="04090003" w:tentative="1">
+      <w:start w:val="1"/>
+      <w:numFmt w:val="bullet"/>
+      <w:lvlText w:val="o"/>
+      <w:lvlJc w:val="left"/>
+      <w:pPr>
+        <w:ind w:left="3600" w:hanging="360"/>
+      </w:pPr>
+      <w:rPr>
+        <w:rFonts w:ascii="Courier New" w:hAnsi="Courier New" w:cs="Courier New" w:hint="default"/>
+      </w:rPr>
+    </w:lvl>
+    <w:lvl w:ilvl="5" w:tplc="04090005" w:tentative="1">
+      <w:start w:val="1"/>
+      <w:numFmt w:val="bullet"/>
+      <w:lvlText w:val=""/>
+      <w:lvlJc w:val="left"/>
+      <w:pPr>
+        <w:ind w:left="4320" w:hanging="360"/>
+      </w:pPr>
+      <w:rPr>
+        <w:rFonts w:ascii="Wingdings" w:hAnsi="Wingdings" w:hint="default"/>
+      </w:rPr>
+    </w:lvl>
+    <w:lvl w:ilvl="6" w:tplc="04090001" w:tentative="1">
+      <w:start w:val="1"/>
+      <w:numFmt w:val="bullet"/>
+      <w:lvlText w:val=""/>
+      <w:lvlJc w:val="left"/>
+      <w:pPr>
+        <w:ind w:left="5040" w:hanging="360"/>
+      </w:pPr>
+      <w:rPr>
+        <w:rFonts w:ascii="Symbol" w:hAnsi="Symbol" w:hint="default"/>
+      </w:rPr>
+    </w:lvl>
+    <w:lvl w:ilvl="7" w:tplc="04090003" w:tentative="1">
+      <w:start w:val="1"/>
+      <w:numFmt w:val="bullet"/>
+      <w:lvlText w:val="o"/>
+      <w:lvlJc w:val="left"/>
+      <w:pPr>
+        <w:ind w:left="5760" w:hanging="360"/>
+      </w:pPr>
+      <w:rPr>
+        <w:rFonts w:ascii="Courier New" w:hAnsi="Courier New" w:cs="Courier New" w:hint="default"/>
+      </w:rPr>
+    </w:lvl>
+    <w:lvl w:ilvl="8" w:tplc="04090005" w:tentative="1">
+      <w:start w:val="1"/>
+      <w:numFmt w:val="bullet"/>
+      <w:lvlText w:val=""/>
+      <w:lvlJc w:val="left"/>
+      <w:pPr>
+        <w:ind w:left="6480" w:hanging="360"/>
+      </w:pPr>
+      <w:rPr>
+        <w:rFonts w:ascii="Wingdings" w:hAnsi="Wingdings" w:hint="default"/>
+      </w:rPr>
+    </w:lvl>
+  </w:abstractNum>
+  <w:abstractNum w:abstractNumId="4" w15:restartNumberingAfterBreak="0">
+    <w:nsid w:val="75AD4F2A"/>
+    <w:multiLevelType w:val="hybridMultilevel"/>
+    <w:tmpl w:val="326019BC"/>
+    <w:lvl w:ilvl="0" w:tplc="1B447E42">
+      <w:start w:val="1"/>
+      <w:numFmt w:val="bullet"/>
+      <w:lvlText w:val="-"/>
+      <w:lvlJc w:val="left"/>
+      <w:pPr>
+        <w:ind w:left="720" w:hanging="360"/>
+      </w:pPr>
+      <w:rPr>
+        <w:rFonts w:ascii="Cambria" w:eastAsia="Times New Roman" w:hAnsi="Cambria" w:cs="Times New Roman" w:hint="default"/>
+      </w:rPr>
+    </w:lvl>
+    <w:lvl w:ilvl="1" w:tplc="04090003" w:tentative="1">
+      <w:start w:val="1"/>
+      <w:numFmt w:val="bullet"/>
+      <w:lvlText w:val="o"/>
+      <w:lvlJc w:val="left"/>
+      <w:pPr>
+        <w:ind w:left="1440" w:hanging="360"/>
+      </w:pPr>
+      <w:rPr>
+        <w:rFonts w:ascii="Courier New" w:hAnsi="Courier New" w:cs="Courier New" w:hint="default"/>
+      </w:rPr>
+    </w:lvl>
+    <w:lvl w:ilvl="2" w:tplc="04090005" w:tentative="1">
+      <w:start w:val="1"/>
+      <w:numFmt w:val="bullet"/>
+      <w:lvlText w:val=""/>
+      <w:lvlJc w:val="left"/>
+      <w:pPr>
+        <w:ind w:left="2160" w:hanging="360"/>
+      </w:pPr>
+      <w:rPr>
+        <w:rFonts w:ascii="Wingdings" w:hAnsi="Wingdings" w:hint="default"/>
+      </w:rPr>
+    </w:lvl>
+    <w:lvl w:ilvl="3" w:tplc="04090001" w:tentative="1">
+      <w:start w:val="1"/>
+      <w:numFmt w:val="bullet"/>
+      <w:lvlText w:val=""/>
+      <w:lvlJc w:val="left"/>
+      <w:pPr>
+        <w:ind w:left="2880" w:hanging="360"/>
+      </w:pPr>
+      <w:rPr>
+        <w:rFonts w:ascii="Symbol" w:hAnsi="Symbol" w:hint="default"/>
+      </w:rPr>
+    </w:lvl>
+    <w:lvl w:ilvl="4" w:tplc="04090003" w:tentative="1">
+      <w:start w:val="1"/>
+      <w:numFmt w:val="bullet"/>
+      <w:lvlText w:val="o"/>
+      <w:lvlJc w:val="left"/>
+      <w:pPr>
+        <w:ind w:left="3600" w:hanging="360"/>
+      </w:pPr>
+      <w:rPr>
+        <w:rFonts w:ascii="Courier New" w:hAnsi="Courier New" w:cs="Courier New" w:hint="default"/>
+      </w:rPr>
+    </w:lvl>
+    <w:lvl w:ilvl="5" w:tplc="04090005" w:tentative="1">
+      <w:start w:val="1"/>
+      <w:numFmt w:val="bullet"/>
+      <w:lvlText w:val=""/>
+      <w:lvlJc w:val="left"/>
+      <w:pPr>
+        <w:ind w:left="4320" w:hanging="360"/>
+      </w:pPr>
+      <w:rPr>
+        <w:rFonts w:ascii="Wingdings" w:hAnsi="Wingdings" w:hint="default"/>
+      </w:rPr>
+    </w:lvl>
+    <w:lvl w:ilvl="6" w:tplc="04090001" w:tentative="1">
+      <w:start w:val="1"/>
+      <w:numFmt w:val="bullet"/>
+      <w:lvlText w:val=""/>
+      <w:lvlJc w:val="left"/>
+      <w:pPr>
+        <w:ind w:left="5040" w:hanging="360"/>
+      </w:pPr>
+      <w:rPr>
+        <w:rFonts w:ascii="Symbol" w:hAnsi="Symbol" w:hint="default"/>
+      </w:rPr>
+    </w:lvl>
+    <w:lvl w:ilvl="7" w:tplc="04090003" w:tentative="1">
+      <w:start w:val="1"/>
+      <w:numFmt w:val="bullet"/>
+      <w:lvlText w:val="o"/>
+      <w:lvlJc w:val="left"/>
+      <w:pPr>
+        <w:ind w:left="5760" w:hanging="360"/>
+      </w:pPr>
+      <w:rPr>
+        <w:rFonts w:ascii="Courier New" w:hAnsi="Courier New" w:cs="Courier New" w:hint="default"/>
+      </w:rPr>
+    </w:lvl>
+    <w:lvl w:ilvl="8" w:tplc="04090005" w:tentative="1">
+      <w:start w:val="1"/>
+      <w:numFmt w:val="bullet"/>
+      <w:lvlText w:val=""/>
+      <w:lvlJc w:val="left"/>
+      <w:pPr>
+        <w:ind w:left="6480" w:hanging="360"/>
+      </w:pPr>
+      <w:rPr>
+        <w:rFonts w:ascii="Wingdings" w:hAnsi="Wingdings" w:hint="default"/>
+      </w:rPr>
+    </w:lvl>
+  </w:abstractNum>
   <w:num w:numId="1" w16cid:durableId="1203177336">
-    <w:abstractNumId w:val="1"/>
+    <w:abstractNumId w:val="2"/>
   </w:num>
   <w:num w:numId="2" w16cid:durableId="419177776">
     <w:abstractNumId w:val="0"/>
+  </w:num>
+  <w:num w:numId="3" w16cid:durableId="433549474">
+    <w:abstractNumId w:val="3"/>
+  </w:num>
+  <w:num w:numId="4" w16cid:durableId="1114404068">
+    <w:abstractNumId w:val="4"/>
+  </w:num>
+  <w:num w:numId="5" w16cid:durableId="1095975830">
+    <w:abstractNumId w:val="1"/>
   </w:num>
 </w:numbering>
 </file>

</xml_diff>